<commit_message>
chore: update DOCX template
Co-Authored-By: Claude Opus 4.6 <noreply@anthropic.com>
</commit_message>
<xml_diff>
--- a/graest-app/public/template.docx
+++ b/graest-app/public/template.docx
@@ -97,81 +97,6 @@
     </w:p>
     <w:p>
       <w:pPr>
-        <w:pStyle w:val="Subttulo"/>
-        <w:spacing w:line="276" w:lineRule="auto"/>
-        <w:rPr>
-          <w:rFonts w:ascii="Verdana" w:hAnsi="Verdana"/>
-          <w:color w:val="7F7F7F" w:themeColor="text1" w:themeTint="80"/>
-          <w:sz w:val="16"/>
-          <w:szCs w:val="16"/>
-        </w:rPr>
-      </w:pPr>
-      <w:r>
-        <w:rPr>
-          <w:rFonts w:ascii="Verdana" w:hAnsi="Verdana"/>
-          <w:color w:val="7F7F7F" w:themeColor="text1" w:themeTint="80"/>
-          <w:sz w:val="16"/>
-          <w:szCs w:val="16"/>
-        </w:rPr>
-        <w:t>(</w:t>
-      </w:r>
-      <w:r>
-        <w:rPr>
-          <w:rFonts w:ascii="Verdana" w:hAnsi="Verdana"/>
-          <w:color w:val="7F7F7F" w:themeColor="text1" w:themeTint="80"/>
-          <w:sz w:val="16"/>
-          <w:szCs w:val="16"/>
-        </w:rPr>
-        <w:t xml:space="preserve">Neste item deve ser descrito o </w:t>
-      </w:r>
-      <w:r>
-        <w:rPr>
-          <w:rFonts w:ascii="Verdana" w:hAnsi="Verdana"/>
-          <w:color w:val="7F7F7F" w:themeColor="text1" w:themeTint="80"/>
-          <w:sz w:val="16"/>
-          <w:szCs w:val="16"/>
-        </w:rPr>
-        <w:t>Título do projeto</w:t>
-      </w:r>
-      <w:r>
-        <w:rPr>
-          <w:rFonts w:ascii="Verdana" w:hAnsi="Verdana"/>
-          <w:color w:val="7F7F7F" w:themeColor="text1" w:themeTint="80"/>
-          <w:sz w:val="16"/>
-          <w:szCs w:val="16"/>
-        </w:rPr>
-        <w:t xml:space="preserve">. </w:t>
-      </w:r>
-      <w:r>
-        <w:rPr>
-          <w:rFonts w:ascii="Verdana" w:hAnsi="Verdana"/>
-          <w:color w:val="7F7F7F" w:themeColor="text1" w:themeTint="80"/>
-          <w:sz w:val="16"/>
-          <w:szCs w:val="16"/>
-        </w:rPr>
-        <w:t xml:space="preserve">(Nota Explicativa: Neste item deve ser descrito o Título do projeto - não ultrapassar 120 caracteres e deve ser autoexplicativo </w:t>
-      </w:r>
-      <w:r>
-        <w:rPr>
-          <w:rFonts w:ascii="Verdana" w:hAnsi="Verdana"/>
-          <w:color w:val="7F7F7F" w:themeColor="text1" w:themeTint="80"/>
-          <w:sz w:val="16"/>
-          <w:szCs w:val="16"/>
-        </w:rPr>
-        <w:t>sobre</w:t>
-      </w:r>
-      <w:r>
-        <w:rPr>
-          <w:rFonts w:ascii="Verdana" w:hAnsi="Verdana"/>
-          <w:color w:val="7F7F7F" w:themeColor="text1" w:themeTint="80"/>
-          <w:sz w:val="16"/>
-          <w:szCs w:val="16"/>
-        </w:rPr>
-        <w:t xml:space="preserve"> que é o projeto; Período de EXECUÇÃO e VIGÊNCIA devem ser iguais).</w:t>
-      </w:r>
-    </w:p>
-    <w:p>
-      <w:pPr>
         <w:spacing w:line="360" w:lineRule="auto"/>
         <w:rPr>
           <w:rFonts w:ascii="Verdana" w:hAnsi="Verdana"/>
@@ -679,72 +604,6 @@
           <w:szCs w:val="20"/>
         </w:rPr>
         <w:t>TIPO DE PROJETO</w:t>
-      </w:r>
-    </w:p>
-    <w:p>
-      <w:pPr>
-        <w:pStyle w:val="Subttulo"/>
-        <w:spacing w:line="360" w:lineRule="auto"/>
-        <w:rPr>
-          <w:rFonts w:ascii="Verdana" w:hAnsi="Verdana"/>
-          <w:color w:val="7F7F7F" w:themeColor="text1" w:themeTint="80"/>
-          <w:sz w:val="16"/>
-          <w:szCs w:val="16"/>
-        </w:rPr>
-      </w:pPr>
-      <w:r>
-        <w:rPr>
-          <w:rFonts w:ascii="Verdana" w:hAnsi="Verdana"/>
-          <w:color w:val="7F7F7F" w:themeColor="text1" w:themeTint="80"/>
-          <w:sz w:val="16"/>
-          <w:szCs w:val="16"/>
-        </w:rPr>
-        <w:t>(</w:t>
-      </w:r>
-      <w:r>
-        <w:rPr>
-          <w:rFonts w:ascii="Verdana" w:hAnsi="Verdana"/>
-          <w:color w:val="7F7F7F" w:themeColor="text1" w:themeTint="80"/>
-          <w:sz w:val="16"/>
-          <w:szCs w:val="16"/>
-        </w:rPr>
-        <w:t xml:space="preserve">Nota Explicativa: </w:t>
-      </w:r>
-      <w:r>
-        <w:rPr>
-          <w:rFonts w:ascii="Verdana" w:hAnsi="Verdana"/>
-          <w:color w:val="7F7F7F" w:themeColor="text1" w:themeTint="80"/>
-          <w:sz w:val="16"/>
-          <w:szCs w:val="16"/>
-        </w:rPr>
-        <w:t xml:space="preserve">Marcar com um X qual </w:t>
-      </w:r>
-      <w:r>
-        <w:rPr>
-          <w:rFonts w:ascii="Verdana" w:hAnsi="Verdana"/>
-          <w:color w:val="7F7F7F" w:themeColor="text1" w:themeTint="80"/>
-          <w:sz w:val="16"/>
-          <w:szCs w:val="16"/>
-        </w:rPr>
-        <w:t>o tipo de projeto</w:t>
-      </w:r>
-      <w:r>
-        <w:rPr>
-          <w:rFonts w:ascii="Verdana" w:hAnsi="Verdana"/>
-          <w:color w:val="7F7F7F" w:themeColor="text1" w:themeTint="80"/>
-          <w:sz w:val="16"/>
-          <w:szCs w:val="16"/>
-        </w:rPr>
-        <w:t xml:space="preserve"> se pretende desenvolver</w:t>
-      </w:r>
-      <w:r>
-        <w:rPr>
-          <w:rFonts w:ascii="Verdana" w:hAnsi="Verdana"/>
-          <w:color w:val="7F7F7F" w:themeColor="text1" w:themeTint="80"/>
-          <w:sz w:val="16"/>
-          <w:szCs w:val="16"/>
-        </w:rPr>
-        <w:t>)</w:t>
       </w:r>
     </w:p>
     <w:p>
@@ -1511,81 +1370,6 @@
     </w:p>
     <w:p>
       <w:pPr>
-        <w:pStyle w:val="Subttulo"/>
-        <w:spacing w:line="360" w:lineRule="auto"/>
-        <w:rPr>
-          <w:rFonts w:ascii="Verdana" w:hAnsi="Verdana"/>
-          <w:color w:val="7F7F7F" w:themeColor="text1" w:themeTint="80"/>
-          <w:sz w:val="16"/>
-          <w:szCs w:val="16"/>
-        </w:rPr>
-      </w:pPr>
-      <w:r>
-        <w:rPr>
-          <w:rFonts w:ascii="Verdana" w:hAnsi="Verdana"/>
-          <w:color w:val="7F7F7F" w:themeColor="text1" w:themeTint="80"/>
-          <w:sz w:val="16"/>
-          <w:szCs w:val="16"/>
-        </w:rPr>
-        <w:t>(</w:t>
-      </w:r>
-      <w:r>
-        <w:rPr>
-          <w:rFonts w:ascii="Verdana" w:hAnsi="Verdana"/>
-          <w:color w:val="7F7F7F" w:themeColor="text1" w:themeTint="80"/>
-          <w:sz w:val="16"/>
-          <w:szCs w:val="16"/>
-        </w:rPr>
-        <w:t xml:space="preserve">Nota Explicativa: </w:t>
-      </w:r>
-      <w:r>
-        <w:rPr>
-          <w:rFonts w:ascii="Verdana" w:hAnsi="Verdana"/>
-          <w:color w:val="7F7F7F" w:themeColor="text1" w:themeTint="80"/>
-          <w:sz w:val="16"/>
-          <w:szCs w:val="16"/>
-        </w:rPr>
-        <w:t xml:space="preserve">Marcar com um X qual </w:t>
-      </w:r>
-      <w:r>
-        <w:rPr>
-          <w:rFonts w:ascii="Verdana" w:hAnsi="Verdana"/>
-          <w:color w:val="7F7F7F" w:themeColor="text1" w:themeTint="80"/>
-          <w:sz w:val="16"/>
-          <w:szCs w:val="16"/>
-        </w:rPr>
-        <w:t xml:space="preserve">tipo de </w:t>
-      </w:r>
-      <w:r>
-        <w:rPr>
-          <w:rFonts w:ascii="Verdana" w:hAnsi="Verdana"/>
-          <w:color w:val="7F7F7F" w:themeColor="text1" w:themeTint="80"/>
-          <w:sz w:val="16"/>
-          <w:szCs w:val="16"/>
-        </w:rPr>
-        <w:t>Atividade De PD&amp;I</w:t>
-      </w:r>
-      <w:r>
-        <w:rPr>
-          <w:rFonts w:ascii="Verdana" w:hAnsi="Verdana"/>
-          <w:color w:val="7F7F7F" w:themeColor="text1" w:themeTint="80"/>
-          <w:sz w:val="16"/>
-          <w:szCs w:val="16"/>
-        </w:rPr>
-        <w:t xml:space="preserve"> que se deseja desenvolver</w:t>
-      </w:r>
-      <w:r>
-        <w:rPr>
-          <w:rFonts w:ascii="Verdana" w:hAnsi="Verdana"/>
-          <w:color w:val="7F7F7F" w:themeColor="text1" w:themeTint="80"/>
-          <w:sz w:val="16"/>
-          <w:szCs w:val="16"/>
-        </w:rPr>
-        <w:t>, dentro das opções que constam no Art. 21 Do Decreto 10.521/2020)</w:t>
-      </w:r>
-    </w:p>
-    <w:p>
-      <w:pPr>
         <w:spacing w:line="360" w:lineRule="auto"/>
         <w:rPr>
           <w:rFonts w:ascii="Verdana" w:hAnsi="Verdana"/>
@@ -2116,7 +1900,6 @@
                 <w:szCs w:val="20"/>
                 <w:lang w:eastAsia="pt-BR"/>
               </w:rPr>
-              <w:lastRenderedPageBreak/>
               <w:t> </w:t>
             </w:r>
             <w:r>
@@ -2351,6 +2134,7 @@
                 <w:szCs w:val="20"/>
                 <w:lang w:eastAsia="pt-BR"/>
               </w:rPr>
+              <w:lastRenderedPageBreak/>
               <w:t> </w:t>
             </w:r>
             <w:r>
@@ -2457,54 +2241,6 @@
           <w:szCs w:val="20"/>
         </w:rPr>
         <w:t>MOTIVAÇÃO</w:t>
-      </w:r>
-    </w:p>
-    <w:p>
-      <w:pPr>
-        <w:pStyle w:val="Subttulo"/>
-        <w:spacing w:line="276" w:lineRule="auto"/>
-        <w:rPr>
-          <w:rFonts w:ascii="Verdana" w:hAnsi="Verdana"/>
-          <w:color w:val="7F7F7F" w:themeColor="text1" w:themeTint="80"/>
-          <w:sz w:val="16"/>
-          <w:szCs w:val="16"/>
-        </w:rPr>
-      </w:pPr>
-      <w:r>
-        <w:rPr>
-          <w:rFonts w:ascii="Verdana" w:hAnsi="Verdana"/>
-          <w:color w:val="7F7F7F" w:themeColor="text1" w:themeTint="80"/>
-          <w:sz w:val="16"/>
-          <w:szCs w:val="16"/>
-        </w:rPr>
-        <w:t>(</w:t>
-      </w:r>
-      <w:r>
-        <w:rPr>
-          <w:rFonts w:ascii="Verdana" w:hAnsi="Verdana"/>
-          <w:color w:val="7F7F7F" w:themeColor="text1" w:themeTint="80"/>
-          <w:sz w:val="16"/>
-          <w:szCs w:val="16"/>
-        </w:rPr>
-        <w:t xml:space="preserve">Nota Explicativa: </w:t>
-      </w:r>
-      <w:r>
-        <w:rPr>
-          <w:rFonts w:ascii="Verdana" w:hAnsi="Verdana"/>
-          <w:color w:val="7F7F7F" w:themeColor="text1" w:themeTint="80"/>
-          <w:sz w:val="16"/>
-          <w:szCs w:val="16"/>
-        </w:rPr>
-        <w:t>Neste item a</w:t>
-      </w:r>
-      <w:r>
-        <w:rPr>
-          <w:rFonts w:ascii="Verdana" w:hAnsi="Verdana"/>
-          <w:color w:val="7F7F7F" w:themeColor="text1" w:themeTint="80"/>
-          <w:sz w:val="16"/>
-          <w:szCs w:val="16"/>
-        </w:rPr>
-        <w:t xml:space="preserve"> empresa deve justificar a escolha do projeto, explicando sua importância e as razões que motivaram sua execução).</w:t>
       </w:r>
     </w:p>
     <w:p>
@@ -2598,24 +2334,14 @@
           <w:szCs w:val="20"/>
         </w:rPr>
       </w:pPr>
-      <w:proofErr w:type="gramStart"/>
       <w:r>
         <w:rPr>
           <w:rFonts w:ascii="Verdana" w:hAnsi="Verdana"/>
           <w:sz w:val="20"/>
           <w:szCs w:val="20"/>
         </w:rPr>
-        <w:t xml:space="preserve">5.1 </w:t>
+        <w:t>5.1 Objetivos</w:t>
       </w:r>
-      <w:r>
-        <w:rPr>
-          <w:rFonts w:ascii="Verdana" w:hAnsi="Verdana"/>
-          <w:sz w:val="20"/>
-          <w:szCs w:val="20"/>
-        </w:rPr>
-        <w:t xml:space="preserve"> Objetivos</w:t>
-      </w:r>
-      <w:proofErr w:type="gramEnd"/>
       <w:r>
         <w:rPr>
           <w:rFonts w:ascii="Verdana" w:hAnsi="Verdana"/>
@@ -2636,33 +2362,6 @@
           <w:szCs w:val="16"/>
         </w:rPr>
       </w:pPr>
-      <w:r>
-        <w:rPr>
-          <w:rFonts w:ascii="Verdana" w:hAnsi="Verdana"/>
-          <w:color w:val="7F7F7F" w:themeColor="text1" w:themeTint="80"/>
-          <w:sz w:val="16"/>
-          <w:szCs w:val="16"/>
-        </w:rPr>
-        <w:t>(</w:t>
-      </w:r>
-      <w:r>
-        <w:rPr>
-          <w:rFonts w:ascii="Verdana" w:hAnsi="Verdana"/>
-          <w:color w:val="7F7F7F" w:themeColor="text1" w:themeTint="80"/>
-          <w:sz w:val="16"/>
-          <w:szCs w:val="16"/>
-        </w:rPr>
-        <w:t xml:space="preserve">Nota Explicativa: </w:t>
-      </w:r>
-      <w:r>
-        <w:rPr>
-          <w:rFonts w:ascii="Verdana" w:hAnsi="Verdana"/>
-          <w:color w:val="7F7F7F" w:themeColor="text1" w:themeTint="80"/>
-          <w:sz w:val="16"/>
-          <w:szCs w:val="16"/>
-        </w:rPr>
-        <w:t>O objetivo é o elemento que resume e apresenta a ideia central do projeto. Portanto neste item deve ser descrito O QUE será desenvolvido e com qual objetivo. Ele deve expressar de forma clara qual é a intenção do projeto de pesquisa).</w:t>
-      </w:r>
     </w:p>
     <w:p>
       <w:pPr>
@@ -2672,6 +2371,7 @@
           <w:rFonts w:ascii="Verdana" w:hAnsi="Verdana"/>
           <w:sz w:val="20"/>
           <w:szCs w:val="20"/>
+          <w:u w:val="single"/>
         </w:rPr>
       </w:pPr>
       <w:r>
@@ -2734,45 +2434,6 @@
     </w:p>
     <w:p>
       <w:pPr>
-        <w:pStyle w:val="Subttulo"/>
-        <w:spacing w:line="276" w:lineRule="auto"/>
-        <w:rPr>
-          <w:rFonts w:ascii="Verdana" w:hAnsi="Verdana"/>
-          <w:color w:val="7F7F7F" w:themeColor="text1" w:themeTint="80"/>
-          <w:sz w:val="16"/>
-          <w:szCs w:val="16"/>
-        </w:rPr>
-      </w:pPr>
-      <w:r>
-        <w:rPr>
-          <w:rFonts w:ascii="Verdana" w:hAnsi="Verdana"/>
-          <w:color w:val="7F7F7F" w:themeColor="text1" w:themeTint="80"/>
-          <w:sz w:val="16"/>
-          <w:szCs w:val="16"/>
-        </w:rPr>
-        <w:t>(</w:t>
-      </w:r>
-      <w:r>
-        <w:rPr>
-          <w:rFonts w:ascii="Verdana" w:hAnsi="Verdana"/>
-          <w:color w:val="7F7F7F" w:themeColor="text1" w:themeTint="80"/>
-          <w:sz w:val="16"/>
-          <w:szCs w:val="16"/>
-        </w:rPr>
-        <w:t xml:space="preserve">Nota Explicativa: </w:t>
-      </w:r>
-      <w:r>
-        <w:rPr>
-          <w:rFonts w:ascii="Verdana" w:hAnsi="Verdana"/>
-          <w:color w:val="7F7F7F" w:themeColor="text1" w:themeTint="80"/>
-          <w:sz w:val="16"/>
-          <w:szCs w:val="16"/>
-        </w:rPr>
-        <w:t>Os objetivos Específicos apresentam os resultados operacionais que se pretende alcançar com o projeto de forma mais detalhada. Para facilitar a compreensão e a escrita, você pode imaginar os objetivos específicos como os passos para atingir o objetivo geral).</w:t>
-      </w:r>
-    </w:p>
-    <w:p>
-      <w:pPr>
         <w:spacing w:line="360" w:lineRule="auto"/>
         <w:rPr>
           <w:rFonts w:ascii="Verdana" w:hAnsi="Verdana"/>
@@ -2802,8 +2463,44 @@
     </w:p>
     <w:p>
       <w:pPr>
-        <w:pStyle w:val="PargrafodaLista"/>
-        <w:spacing w:after="0" w:line="360" w:lineRule="auto"/>
+        <w:pStyle w:val="Ttulo1"/>
+        <w:spacing w:before="0" w:line="360" w:lineRule="auto"/>
+        <w:rPr>
+          <w:rFonts w:ascii="Verdana" w:hAnsi="Verdana"/>
+          <w:sz w:val="20"/>
+          <w:szCs w:val="20"/>
+        </w:rPr>
+      </w:pPr>
+      <w:r>
+        <w:rPr>
+          <w:rFonts w:ascii="Verdana" w:hAnsi="Verdana"/>
+          <w:sz w:val="20"/>
+          <w:szCs w:val="20"/>
+        </w:rPr>
+        <w:t>ESCOPO</w:t>
+      </w:r>
+    </w:p>
+    <w:p>
+      <w:pPr>
+        <w:spacing w:line="360" w:lineRule="auto"/>
+        <w:rPr>
+          <w:rFonts w:ascii="Verdana" w:hAnsi="Verdana"/>
+          <w:sz w:val="20"/>
+          <w:szCs w:val="20"/>
+        </w:rPr>
+      </w:pPr>
+      <w:r>
+        <w:rPr>
+          <w:rFonts w:ascii="Verdana" w:hAnsi="Verdana"/>
+          <w:sz w:val="20"/>
+          <w:szCs w:val="20"/>
+        </w:rPr>
+        <w:t>{@escopo}</w:t>
+      </w:r>
+    </w:p>
+    <w:p>
+      <w:pPr>
+        <w:spacing w:line="360" w:lineRule="auto"/>
         <w:rPr>
           <w:rFonts w:ascii="Verdana" w:hAnsi="Verdana"/>
           <w:sz w:val="20"/>
@@ -2827,109 +2524,7 @@
           <w:sz w:val="20"/>
           <w:szCs w:val="20"/>
         </w:rPr>
-        <w:t>ESCOPO</w:t>
-      </w:r>
-    </w:p>
-    <w:p>
-      <w:pPr>
-        <w:pStyle w:val="Subttulo"/>
-        <w:spacing w:line="276" w:lineRule="auto"/>
-        <w:rPr>
-          <w:rFonts w:ascii="Verdana" w:hAnsi="Verdana"/>
-          <w:color w:val="7F7F7F" w:themeColor="text1" w:themeTint="80"/>
-          <w:sz w:val="16"/>
-          <w:szCs w:val="16"/>
-        </w:rPr>
-      </w:pPr>
-      <w:r>
-        <w:rPr>
-          <w:rFonts w:ascii="Verdana" w:hAnsi="Verdana"/>
-          <w:color w:val="7F7F7F" w:themeColor="text1" w:themeTint="80"/>
-          <w:sz w:val="16"/>
-          <w:szCs w:val="16"/>
-        </w:rPr>
-        <w:t>(</w:t>
-      </w:r>
-      <w:r>
-        <w:rPr>
-          <w:rFonts w:ascii="Verdana" w:hAnsi="Verdana"/>
-          <w:color w:val="7F7F7F" w:themeColor="text1" w:themeTint="80"/>
-          <w:sz w:val="16"/>
-          <w:szCs w:val="16"/>
-        </w:rPr>
-        <w:t xml:space="preserve">Nota Explicativa: </w:t>
-      </w:r>
-      <w:r>
-        <w:rPr>
-          <w:rFonts w:ascii="Verdana" w:hAnsi="Verdana"/>
-          <w:color w:val="7F7F7F" w:themeColor="text1" w:themeTint="80"/>
-          <w:sz w:val="16"/>
-          <w:szCs w:val="16"/>
-        </w:rPr>
-        <w:t>Neste item deve ser</w:t>
-      </w:r>
-      <w:r>
-        <w:rPr>
-          <w:rFonts w:ascii="Verdana" w:hAnsi="Verdana"/>
-          <w:color w:val="7F7F7F" w:themeColor="text1" w:themeTint="80"/>
-          <w:sz w:val="16"/>
-          <w:szCs w:val="16"/>
-        </w:rPr>
-        <w:t xml:space="preserve"> </w:t>
-      </w:r>
-      <w:r>
-        <w:rPr>
-          <w:rFonts w:ascii="Verdana" w:hAnsi="Verdana"/>
-          <w:color w:val="7F7F7F" w:themeColor="text1" w:themeTint="80"/>
-          <w:sz w:val="16"/>
-          <w:szCs w:val="16"/>
-        </w:rPr>
-        <w:t>d</w:t>
-      </w:r>
-      <w:r>
-        <w:rPr>
-          <w:rFonts w:ascii="Verdana" w:hAnsi="Verdana"/>
-          <w:color w:val="7F7F7F" w:themeColor="text1" w:themeTint="80"/>
-          <w:sz w:val="16"/>
-          <w:szCs w:val="16"/>
-        </w:rPr>
-        <w:t>escr</w:t>
-      </w:r>
-      <w:r>
-        <w:rPr>
-          <w:rFonts w:ascii="Verdana" w:hAnsi="Verdana"/>
-          <w:color w:val="7F7F7F" w:themeColor="text1" w:themeTint="80"/>
-          <w:sz w:val="16"/>
-          <w:szCs w:val="16"/>
-        </w:rPr>
-        <w:t>ito</w:t>
-      </w:r>
-      <w:r>
-        <w:rPr>
-          <w:rFonts w:ascii="Verdana" w:hAnsi="Verdana"/>
-          <w:color w:val="7F7F7F" w:themeColor="text1" w:themeTint="80"/>
-          <w:sz w:val="16"/>
-          <w:szCs w:val="16"/>
-        </w:rPr>
-        <w:t xml:space="preserve"> COMO o projeto será feito, quais etapas e módulos serão desenvolvidos</w:t>
-      </w:r>
-      <w:r>
-        <w:rPr>
-          <w:rFonts w:ascii="Verdana" w:hAnsi="Verdana"/>
-          <w:color w:val="7F7F7F" w:themeColor="text1" w:themeTint="80"/>
-          <w:sz w:val="16"/>
-          <w:szCs w:val="16"/>
-        </w:rPr>
-        <w:t>, deve-se explicitar a metodologia de desenvolvimento, ferramentas que serão utilizadas, linguagens de programação, EAP do projeto que demonstre a organização do processo ou fase de desenvolvimento, e outras informações pertinentes ao Escopo do projeto</w:t>
-      </w:r>
-      <w:r>
-        <w:rPr>
-          <w:rFonts w:ascii="Verdana" w:hAnsi="Verdana"/>
-          <w:color w:val="7F7F7F" w:themeColor="text1" w:themeTint="80"/>
-          <w:sz w:val="16"/>
-          <w:szCs w:val="16"/>
-        </w:rPr>
-        <w:t>)</w:t>
+        <w:t xml:space="preserve">ESTRATÉGIAS </w:t>
       </w:r>
     </w:p>
     <w:p>
@@ -2947,48 +2542,8 @@
           <w:sz w:val="20"/>
           <w:szCs w:val="20"/>
         </w:rPr>
-        <w:t>{@escopo}</w:t>
+        <w:t>{@estrategias}</w:t>
       </w:r>
-    </w:p>
-    <w:p>
-      <w:pPr>
-        <w:spacing w:line="360" w:lineRule="auto"/>
-        <w:rPr>
-          <w:rFonts w:ascii="Verdana" w:hAnsi="Verdana"/>
-          <w:sz w:val="20"/>
-          <w:szCs w:val="20"/>
-        </w:rPr>
-      </w:pPr>
-    </w:p>
-    <w:p>
-      <w:pPr>
-        <w:spacing w:line="360" w:lineRule="auto"/>
-        <w:rPr>
-          <w:rFonts w:ascii="Verdana" w:hAnsi="Verdana"/>
-          <w:sz w:val="20"/>
-          <w:szCs w:val="20"/>
-        </w:rPr>
-      </w:pPr>
-    </w:p>
-    <w:p>
-      <w:pPr>
-        <w:spacing w:line="360" w:lineRule="auto"/>
-        <w:rPr>
-          <w:rFonts w:ascii="Verdana" w:hAnsi="Verdana"/>
-          <w:sz w:val="20"/>
-          <w:szCs w:val="20"/>
-        </w:rPr>
-      </w:pPr>
-    </w:p>
-    <w:p>
-      <w:pPr>
-        <w:spacing w:line="360" w:lineRule="auto"/>
-        <w:rPr>
-          <w:rFonts w:ascii="Verdana" w:hAnsi="Verdana"/>
-          <w:sz w:val="20"/>
-          <w:szCs w:val="20"/>
-        </w:rPr>
-      </w:pPr>
     </w:p>
     <w:p>
       <w:pPr>
@@ -3016,379 +2571,8 @@
           <w:sz w:val="20"/>
           <w:szCs w:val="20"/>
         </w:rPr>
-        <w:lastRenderedPageBreak/>
-        <w:t xml:space="preserve">ESTRATÉGIAS </w:t>
-      </w:r>
-    </w:p>
-    <w:p>
-      <w:pPr>
-        <w:pStyle w:val="Subttulo"/>
-        <w:spacing w:line="276" w:lineRule="auto"/>
-        <w:rPr>
-          <w:rFonts w:ascii="Verdana" w:hAnsi="Verdana"/>
-          <w:color w:val="7F7F7F" w:themeColor="text1" w:themeTint="80"/>
-          <w:sz w:val="16"/>
-          <w:szCs w:val="16"/>
-        </w:rPr>
-      </w:pPr>
-      <w:r>
-        <w:rPr>
-          <w:rFonts w:ascii="Verdana" w:hAnsi="Verdana"/>
-          <w:color w:val="7F7F7F" w:themeColor="text1" w:themeTint="80"/>
-          <w:sz w:val="16"/>
-          <w:szCs w:val="16"/>
-        </w:rPr>
-        <w:t>(</w:t>
-      </w:r>
-      <w:r>
-        <w:rPr>
-          <w:rFonts w:ascii="Verdana" w:hAnsi="Verdana"/>
-          <w:color w:val="7F7F7F" w:themeColor="text1" w:themeTint="80"/>
-          <w:sz w:val="16"/>
-          <w:szCs w:val="16"/>
-        </w:rPr>
-        <w:t>Nesse item deve ser descrito c</w:t>
-      </w:r>
-      <w:r>
-        <w:rPr>
-          <w:rFonts w:ascii="Verdana" w:hAnsi="Verdana"/>
-          <w:color w:val="7F7F7F" w:themeColor="text1" w:themeTint="80"/>
-          <w:sz w:val="16"/>
-          <w:szCs w:val="16"/>
-        </w:rPr>
-        <w:t>omo a empresa pretende executar o projeto, se por conta própria e ou por meio da contratação de outras empresas, situadas na Amazônia Ocidental, e ou instituições</w:t>
-      </w:r>
-      <w:r>
-        <w:rPr>
-          <w:rFonts w:ascii="Verdana" w:hAnsi="Verdana"/>
-          <w:color w:val="7F7F7F" w:themeColor="text1" w:themeTint="80"/>
-          <w:sz w:val="16"/>
-          <w:szCs w:val="16"/>
-        </w:rPr>
-        <w:t xml:space="preserve">, </w:t>
-      </w:r>
-      <w:r>
-        <w:rPr>
-          <w:rFonts w:ascii="Verdana" w:hAnsi="Verdana"/>
-          <w:color w:val="7F7F7F" w:themeColor="text1" w:themeTint="80"/>
-          <w:sz w:val="16"/>
-          <w:szCs w:val="16"/>
-        </w:rPr>
-        <w:t xml:space="preserve">incluindo por </w:t>
-      </w:r>
-      <w:r>
-        <w:rPr>
-          <w:rFonts w:ascii="Verdana" w:hAnsi="Verdana"/>
-          <w:color w:val="7F7F7F" w:themeColor="text1" w:themeTint="80"/>
-          <w:sz w:val="16"/>
-          <w:szCs w:val="16"/>
-          <w:u w:val="single"/>
-        </w:rPr>
-        <w:t>Intercâmbio</w:t>
-      </w:r>
-      <w:r>
-        <w:rPr>
-          <w:rFonts w:ascii="Verdana" w:hAnsi="Verdana"/>
-          <w:color w:val="7F7F7F" w:themeColor="text1" w:themeTint="80"/>
-          <w:sz w:val="16"/>
-          <w:szCs w:val="16"/>
-        </w:rPr>
-        <w:t>)</w:t>
-      </w:r>
-    </w:p>
-    <w:p>
-      <w:pPr>
-        <w:spacing w:line="276" w:lineRule="auto"/>
-        <w:rPr>
-          <w:rFonts w:ascii="Verdana" w:hAnsi="Verdana"/>
-          <w:i/>
-          <w:iCs/>
-          <w:color w:val="000000" w:themeColor="text1"/>
-          <w:sz w:val="16"/>
-          <w:szCs w:val="16"/>
-        </w:rPr>
-      </w:pPr>
-      <w:r>
-        <w:rPr>
-          <w:rFonts w:ascii="Verdana" w:hAnsi="Verdana"/>
-          <w:i/>
-          <w:iCs/>
-          <w:color w:val="000000" w:themeColor="text1"/>
-          <w:sz w:val="16"/>
-          <w:szCs w:val="16"/>
-        </w:rPr>
-        <w:t xml:space="preserve">Obs.: Havendo acordo de cooperação científica e tecnológica no projeto, este item deve apresentar as estratégias de execução do </w:t>
-      </w:r>
-      <w:r>
-        <w:rPr>
-          <w:rFonts w:ascii="Verdana" w:hAnsi="Verdana"/>
-          <w:i/>
-          <w:iCs/>
-          <w:color w:val="000000" w:themeColor="text1"/>
-          <w:sz w:val="16"/>
-          <w:szCs w:val="16"/>
-          <w:u w:val="single"/>
-        </w:rPr>
-        <w:t>intercâmbio</w:t>
-      </w:r>
-      <w:r>
-        <w:rPr>
-          <w:rFonts w:ascii="Verdana" w:hAnsi="Verdana"/>
-          <w:i/>
-          <w:iCs/>
-          <w:color w:val="000000" w:themeColor="text1"/>
-          <w:sz w:val="16"/>
-          <w:szCs w:val="16"/>
-        </w:rPr>
-        <w:t xml:space="preserve"> e identificar a instituição ou empresa parceira no acordo.  </w:t>
-      </w:r>
-    </w:p>
-    <w:p>
-      <w:pPr>
-        <w:spacing w:line="360" w:lineRule="auto"/>
-        <w:rPr>
-          <w:rFonts w:ascii="Verdana" w:hAnsi="Verdana"/>
-          <w:sz w:val="20"/>
-          <w:szCs w:val="20"/>
-        </w:rPr>
-      </w:pPr>
-      <w:r>
-        <w:rPr>
-          <w:rFonts w:ascii="Verdana" w:hAnsi="Verdana"/>
-          <w:sz w:val="20"/>
-          <w:szCs w:val="20"/>
-        </w:rPr>
-        <w:t>{@estrategias}</w:t>
-      </w:r>
-    </w:p>
-    <w:p>
-      <w:pPr>
-        <w:pStyle w:val="PargrafodaLista"/>
-        <w:spacing w:after="0" w:line="360" w:lineRule="auto"/>
-        <w:rPr>
-          <w:rFonts w:ascii="Verdana" w:hAnsi="Verdana"/>
-          <w:sz w:val="20"/>
-          <w:szCs w:val="20"/>
-        </w:rPr>
-      </w:pPr>
-    </w:p>
-    <w:p>
-      <w:pPr>
-        <w:pStyle w:val="PargrafodaLista"/>
-        <w:spacing w:after="0" w:line="360" w:lineRule="auto"/>
-        <w:rPr>
-          <w:rFonts w:ascii="Verdana" w:hAnsi="Verdana"/>
-          <w:sz w:val="20"/>
-          <w:szCs w:val="20"/>
-        </w:rPr>
-      </w:pPr>
-    </w:p>
-    <w:p>
-      <w:pPr>
-        <w:pStyle w:val="Ttulo1"/>
-        <w:spacing w:before="0" w:line="360" w:lineRule="auto"/>
-        <w:rPr>
-          <w:rFonts w:ascii="Verdana" w:hAnsi="Verdana"/>
-          <w:sz w:val="20"/>
-          <w:szCs w:val="20"/>
-        </w:rPr>
-      </w:pPr>
-      <w:r>
-        <w:rPr>
-          <w:rFonts w:ascii="Verdana" w:hAnsi="Verdana"/>
-          <w:sz w:val="20"/>
-          <w:szCs w:val="20"/>
-        </w:rPr>
         <w:t>PLANO DE AÇÃO</w:t>
       </w:r>
-    </w:p>
-    <w:p>
-      <w:pPr>
-        <w:pStyle w:val="Subttulo"/>
-        <w:spacing w:line="276" w:lineRule="auto"/>
-        <w:rPr>
-          <w:rFonts w:ascii="Verdana" w:hAnsi="Verdana"/>
-          <w:color w:val="7F7F7F" w:themeColor="text1" w:themeTint="80"/>
-          <w:sz w:val="16"/>
-          <w:szCs w:val="16"/>
-        </w:rPr>
-      </w:pPr>
-      <w:r>
-        <w:rPr>
-          <w:rFonts w:ascii="Verdana" w:hAnsi="Verdana"/>
-          <w:color w:val="7F7F7F" w:themeColor="text1" w:themeTint="80"/>
-          <w:sz w:val="16"/>
-          <w:szCs w:val="16"/>
-        </w:rPr>
-        <w:t>(</w:t>
-      </w:r>
-      <w:r>
-        <w:rPr>
-          <w:rFonts w:ascii="Verdana" w:hAnsi="Verdana"/>
-          <w:color w:val="7F7F7F" w:themeColor="text1" w:themeTint="80"/>
-          <w:sz w:val="16"/>
-          <w:szCs w:val="16"/>
-        </w:rPr>
-        <w:t>Neste item deve ser d</w:t>
-      </w:r>
-      <w:r>
-        <w:rPr>
-          <w:rFonts w:ascii="Verdana" w:hAnsi="Verdana"/>
-          <w:color w:val="7F7F7F" w:themeColor="text1" w:themeTint="80"/>
-          <w:sz w:val="16"/>
-          <w:szCs w:val="16"/>
-        </w:rPr>
-        <w:t>escr</w:t>
-      </w:r>
-      <w:r>
-        <w:rPr>
-          <w:rFonts w:ascii="Verdana" w:hAnsi="Verdana"/>
-          <w:color w:val="7F7F7F" w:themeColor="text1" w:themeTint="80"/>
-          <w:sz w:val="16"/>
-          <w:szCs w:val="16"/>
-        </w:rPr>
-        <w:t>ito</w:t>
-      </w:r>
-      <w:r>
-        <w:rPr>
-          <w:rFonts w:ascii="Verdana" w:hAnsi="Verdana"/>
-          <w:color w:val="7F7F7F" w:themeColor="text1" w:themeTint="80"/>
-          <w:sz w:val="16"/>
-          <w:szCs w:val="16"/>
-        </w:rPr>
-        <w:t xml:space="preserve"> </w:t>
-      </w:r>
-      <w:r>
-        <w:rPr>
-          <w:rFonts w:ascii="Verdana" w:hAnsi="Verdana"/>
-          <w:color w:val="7F7F7F" w:themeColor="text1" w:themeTint="80"/>
-          <w:sz w:val="16"/>
-          <w:szCs w:val="16"/>
-        </w:rPr>
-        <w:t xml:space="preserve">todo o ciclo de </w:t>
-      </w:r>
-      <w:r>
-        <w:rPr>
-          <w:rFonts w:ascii="Verdana" w:hAnsi="Verdana"/>
-          <w:color w:val="7F7F7F" w:themeColor="text1" w:themeTint="80"/>
-          <w:sz w:val="16"/>
-          <w:szCs w:val="16"/>
-        </w:rPr>
-        <w:t>execução do projeto, por meio da quantificação e qualificação das atividades a serem realizadas).</w:t>
-      </w:r>
-    </w:p>
-    <w:p>
-      <w:pPr>
-        <w:spacing w:line="276" w:lineRule="auto"/>
-        <w:rPr>
-          <w:rFonts w:ascii="Verdana" w:hAnsi="Verdana"/>
-          <w:i/>
-          <w:iCs/>
-          <w:color w:val="000000" w:themeColor="text1"/>
-          <w:sz w:val="16"/>
-          <w:szCs w:val="16"/>
-        </w:rPr>
-      </w:pPr>
-      <w:r>
-        <w:rPr>
-          <w:rFonts w:ascii="Verdana" w:hAnsi="Verdana"/>
-          <w:i/>
-          <w:iCs/>
-          <w:color w:val="000000" w:themeColor="text1"/>
-          <w:sz w:val="16"/>
-          <w:szCs w:val="16"/>
-        </w:rPr>
-        <w:t xml:space="preserve">Obs.: Havendo acordo de cooperação científica e tecnológica no projeto, deve ser incluída nesse item uma atividade específica para a execução do intercâmbio.  </w:t>
-      </w:r>
-    </w:p>
-    <w:p>
-      <w:pPr>
-        <w:spacing w:line="276" w:lineRule="auto"/>
-        <w:ind w:right="188"/>
-        <w:rPr>
-          <w:rFonts w:ascii="Verdana" w:hAnsi="Verdana"/>
-          <w:i/>
-          <w:iCs/>
-          <w:color w:val="7F7F7F" w:themeColor="text1" w:themeTint="80"/>
-          <w:sz w:val="16"/>
-          <w:szCs w:val="16"/>
-        </w:rPr>
-      </w:pPr>
-      <w:r>
-        <w:rPr>
-          <w:rFonts w:ascii="Verdana" w:hAnsi="Verdana"/>
-          <w:i/>
-          <w:iCs/>
-          <w:color w:val="7F7F7F" w:themeColor="text1" w:themeTint="80"/>
-          <w:sz w:val="16"/>
-          <w:szCs w:val="16"/>
-        </w:rPr>
-        <w:t>Todas as atividades devem ser detalhadas individualmente;</w:t>
-      </w:r>
-    </w:p>
-    <w:p>
-      <w:pPr>
-        <w:spacing w:line="276" w:lineRule="auto"/>
-        <w:ind w:right="188" w:hanging="567"/>
-        <w:rPr>
-          <w:rFonts w:ascii="Verdana" w:hAnsi="Verdana"/>
-          <w:i/>
-          <w:iCs/>
-          <w:color w:val="7F7F7F" w:themeColor="text1" w:themeTint="80"/>
-          <w:sz w:val="16"/>
-          <w:szCs w:val="16"/>
-        </w:rPr>
-      </w:pPr>
-      <w:r>
-        <w:rPr>
-          <w:rFonts w:ascii="Verdana" w:hAnsi="Verdana"/>
-          <w:i/>
-          <w:iCs/>
-          <w:color w:val="7F7F7F" w:themeColor="text1" w:themeTint="80"/>
-          <w:sz w:val="16"/>
-          <w:szCs w:val="16"/>
-        </w:rPr>
-        <w:tab/>
-        <w:t>EX.: 1. Descrição: [...]</w:t>
-      </w:r>
-    </w:p>
-    <w:p>
-      <w:pPr>
-        <w:spacing w:line="276" w:lineRule="auto"/>
-        <w:ind w:right="188" w:hanging="567"/>
-        <w:rPr>
-          <w:rFonts w:ascii="Verdana" w:hAnsi="Verdana"/>
-          <w:i/>
-          <w:iCs/>
-          <w:color w:val="7F7F7F" w:themeColor="text1" w:themeTint="80"/>
-          <w:sz w:val="16"/>
-          <w:szCs w:val="16"/>
-        </w:rPr>
-      </w:pPr>
-      <w:r>
-        <w:rPr>
-          <w:rFonts w:ascii="Verdana" w:hAnsi="Verdana"/>
-          <w:i/>
-          <w:iCs/>
-          <w:color w:val="7F7F7F" w:themeColor="text1" w:themeTint="80"/>
-          <w:sz w:val="16"/>
-          <w:szCs w:val="16"/>
-        </w:rPr>
-        <w:tab/>
-        <w:t xml:space="preserve">       2. Descrição: [...]</w:t>
-      </w:r>
-    </w:p>
-    <w:p>
-      <w:pPr>
-        <w:spacing w:line="360" w:lineRule="auto"/>
-        <w:rPr>
-          <w:rFonts w:ascii="Verdana" w:hAnsi="Verdana"/>
-          <w:b/>
-          <w:bCs/>
-          <w:sz w:val="20"/>
-          <w:szCs w:val="20"/>
-        </w:rPr>
-      </w:pPr>
     </w:p>
     <w:p>
       <w:pPr>
@@ -3698,72 +2882,6 @@
     </w:p>
     <w:p>
       <w:pPr>
-        <w:pStyle w:val="Subttulo"/>
-        <w:spacing w:line="276" w:lineRule="auto"/>
-        <w:rPr>
-          <w:rFonts w:ascii="Verdana" w:hAnsi="Verdana"/>
-          <w:color w:val="7F7F7F" w:themeColor="text1" w:themeTint="80"/>
-          <w:sz w:val="16"/>
-          <w:szCs w:val="16"/>
-        </w:rPr>
-      </w:pPr>
-      <w:r>
-        <w:rPr>
-          <w:rFonts w:ascii="Verdana" w:hAnsi="Verdana"/>
-          <w:color w:val="7F7F7F" w:themeColor="text1" w:themeTint="80"/>
-          <w:sz w:val="16"/>
-          <w:szCs w:val="16"/>
-        </w:rPr>
-        <w:t>(</w:t>
-      </w:r>
-      <w:r>
-        <w:rPr>
-          <w:rFonts w:ascii="Verdana" w:hAnsi="Verdana"/>
-          <w:color w:val="7F7F7F" w:themeColor="text1" w:themeTint="80"/>
-          <w:sz w:val="16"/>
-          <w:szCs w:val="16"/>
-        </w:rPr>
-        <w:t xml:space="preserve">Nota Explicativa: </w:t>
-      </w:r>
-      <w:r>
-        <w:rPr>
-          <w:rFonts w:ascii="Verdana" w:hAnsi="Verdana"/>
-          <w:color w:val="7F7F7F" w:themeColor="text1" w:themeTint="80"/>
-          <w:sz w:val="16"/>
-          <w:szCs w:val="16"/>
-        </w:rPr>
-        <w:t xml:space="preserve">Neste item deve-se </w:t>
-      </w:r>
-      <w:r>
-        <w:rPr>
-          <w:rFonts w:ascii="Verdana" w:hAnsi="Verdana"/>
-          <w:color w:val="7F7F7F" w:themeColor="text1" w:themeTint="80"/>
-          <w:sz w:val="16"/>
-          <w:szCs w:val="16"/>
-        </w:rPr>
-        <w:t>i</w:t>
-      </w:r>
-      <w:r>
-        <w:rPr>
-          <w:rFonts w:ascii="Verdana" w:hAnsi="Verdana"/>
-          <w:color w:val="7F7F7F" w:themeColor="text1" w:themeTint="80"/>
-          <w:sz w:val="16"/>
-          <w:szCs w:val="16"/>
-        </w:rPr>
-        <w:t>nformar a equipe prevista para execução do projeto, se profissionais internos, externos e qualificação destes</w:t>
-      </w:r>
-      <w:r>
-        <w:rPr>
-          <w:rFonts w:ascii="Verdana" w:hAnsi="Verdana"/>
-          <w:color w:val="7F7F7F" w:themeColor="text1" w:themeTint="80"/>
-          <w:sz w:val="16"/>
-          <w:szCs w:val="16"/>
-        </w:rPr>
-        <w:t xml:space="preserve"> informar se o profissional será CLT, PJ ou outro. Em caso de profissionais PJ e/ou externos à ICT, deverão ser estabelecidos contratos e fornecidos à empresa)</w:t>
-      </w:r>
-    </w:p>
-    <w:p>
-      <w:pPr>
         <w:spacing w:line="360" w:lineRule="auto"/>
         <w:rPr>
           <w:rFonts w:ascii="Verdana" w:hAnsi="Verdana"/>
@@ -3859,6 +2977,7 @@
           <w:sz w:val="20"/>
           <w:szCs w:val="20"/>
         </w:rPr>
+        <w:lastRenderedPageBreak/>
         <w:t xml:space="preserve">  Formação: {</w:t>
       </w:r>
       <w:proofErr w:type="spellStart"/>
@@ -4151,55 +3270,6 @@
           <w:szCs w:val="20"/>
         </w:rPr>
         <w:t>INDICADORES DE RESULTADOS</w:t>
-      </w:r>
-    </w:p>
-    <w:p>
-      <w:pPr>
-        <w:pStyle w:val="Subttulo"/>
-        <w:spacing w:line="276" w:lineRule="auto"/>
-        <w:rPr>
-          <w:rFonts w:ascii="Verdana" w:hAnsi="Verdana"/>
-          <w:color w:val="7F7F7F" w:themeColor="text1" w:themeTint="80"/>
-          <w:sz w:val="16"/>
-          <w:szCs w:val="16"/>
-        </w:rPr>
-      </w:pPr>
-      <w:r>
-        <w:rPr>
-          <w:rFonts w:ascii="Verdana" w:hAnsi="Verdana"/>
-          <w:color w:val="7F7F7F" w:themeColor="text1" w:themeTint="80"/>
-          <w:sz w:val="16"/>
-          <w:szCs w:val="16"/>
-        </w:rPr>
-        <w:lastRenderedPageBreak/>
-        <w:t>(</w:t>
-      </w:r>
-      <w:r>
-        <w:rPr>
-          <w:rFonts w:ascii="Verdana" w:hAnsi="Verdana"/>
-          <w:color w:val="7F7F7F" w:themeColor="text1" w:themeTint="80"/>
-          <w:sz w:val="16"/>
-          <w:szCs w:val="16"/>
-        </w:rPr>
-        <w:t>Marcar com um X</w:t>
-      </w:r>
-      <w:r>
-        <w:rPr>
-          <w:rFonts w:ascii="Verdana" w:hAnsi="Verdana"/>
-          <w:color w:val="7F7F7F" w:themeColor="text1" w:themeTint="80"/>
-          <w:sz w:val="16"/>
-          <w:szCs w:val="16"/>
-        </w:rPr>
-        <w:t xml:space="preserve"> quais serão os indicadores pelos quais o projeto será avaliado. Os indicadores devem funcionar como um painel prático para o monitoramento de resultados em um dado momento ou no decorrer do tempo. Eles podem ser quantitativos e qualitativos.</w:t>
-      </w:r>
-      <w:r>
-        <w:rPr>
-          <w:rFonts w:ascii="Verdana" w:hAnsi="Verdana"/>
-          <w:color w:val="7F7F7F" w:themeColor="text1" w:themeTint="80"/>
-          <w:sz w:val="16"/>
-          <w:szCs w:val="16"/>
-        </w:rPr>
-        <w:t xml:space="preserve"> Em caso de resultados quantitativas, preencher a quantidade esperada. Em caso de qualitativos, marcar com X).</w:t>
       </w:r>
     </w:p>
     <w:p>
@@ -5155,7 +4225,18 @@
                 <w:szCs w:val="20"/>
                 <w:lang w:eastAsia="pt-BR"/>
               </w:rPr>
-              <w:t>Programa de Computador com inovação científica ou tecnológica</w:t>
+              <w:t xml:space="preserve">Programa de Computador com inovação científica ou </w:t>
+            </w:r>
+            <w:r>
+              <w:rPr>
+                <w:rFonts w:ascii="Verdana" w:eastAsia="Times New Roman" w:hAnsi="Verdana" w:cs="Calibri"/>
+                <w:color w:val="000000"/>
+                <w:sz w:val="20"/>
+                <w:szCs w:val="20"/>
+                <w:lang w:eastAsia="pt-BR"/>
+              </w:rPr>
+              <w:lastRenderedPageBreak/>
+              <w:t>tecnológica</w:t>
             </w:r>
           </w:p>
         </w:tc>
@@ -5201,6 +4282,7 @@
                 <w:szCs w:val="20"/>
                 <w:lang w:eastAsia="pt-BR"/>
               </w:rPr>
+              <w:lastRenderedPageBreak/>
               <w:t> </w:t>
             </w:r>
             <w:r>
@@ -5307,9 +4389,30 @@
                 <w:szCs w:val="20"/>
                 <w:lang w:eastAsia="pt-BR"/>
               </w:rPr>
-              <w:t xml:space="preserve">Publicação científica e </w:t>
-            </w:r>
-            <w:r>
+              <w:t>Publicação científica e tecnológica</w:t>
+            </w:r>
+          </w:p>
+        </w:tc>
+        <w:tc>
+          <w:tcPr>
+            <w:tcW w:w="321" w:type="pct"/>
+            <w:tcBorders>
+              <w:top w:val="nil"/>
+              <w:left w:val="nil"/>
+              <w:bottom w:val="single" w:sz="4" w:space="0" w:color="auto"/>
+              <w:right w:val="single" w:sz="4" w:space="0" w:color="auto"/>
+            </w:tcBorders>
+            <w:vAlign w:val="center"/>
+            <w:hideMark/>
+          </w:tcPr>
+          <w:p>
+            <w:pPr>
+              <w:tabs>
+                <w:tab w:val="clear" w:pos="4962"/>
+              </w:tabs>
+              <w:spacing w:line="360" w:lineRule="auto"/>
+              <w:contextualSpacing w:val="0"/>
+              <w:jc w:val="left"/>
               <w:rPr>
                 <w:rFonts w:ascii="Verdana" w:eastAsia="Times New Roman" w:hAnsi="Verdana" w:cs="Calibri"/>
                 <w:color w:val="000000"/>
@@ -5317,14 +4420,96 @@
                 <w:szCs w:val="20"/>
                 <w:lang w:eastAsia="pt-BR"/>
               </w:rPr>
-              <w:lastRenderedPageBreak/>
-              <w:t>tecnológica</w:t>
-            </w:r>
-          </w:p>
-        </w:tc>
-        <w:tc>
-          <w:tcPr>
-            <w:tcW w:w="321" w:type="pct"/>
+            </w:pPr>
+            <w:r>
+              <w:rPr>
+                <w:rFonts w:ascii="Verdana" w:eastAsia="Times New Roman" w:hAnsi="Verdana" w:cs="Calibri"/>
+                <w:color w:val="000000"/>
+                <w:sz w:val="20"/>
+                <w:szCs w:val="20"/>
+                <w:lang w:eastAsia="pt-BR"/>
+              </w:rPr>
+              <w:t> </w:t>
+            </w:r>
+            <w:r>
+              <w:rPr>
+                <w:rFonts w:ascii="Verdana" w:eastAsia="Times New Roman" w:hAnsi="Verdana" w:cs="Calibri"/>
+                <w:color w:val="000000"/>
+                <w:sz w:val="20"/>
+                <w:szCs w:val="20"/>
+                <w:lang w:eastAsia="pt-BR"/>
+              </w:rPr>
+              <w:t>{</w:t>
+            </w:r>
+            <w:proofErr w:type="spellStart"/>
+            <w:r>
+              <w:rPr>
+                <w:rFonts w:ascii="Verdana" w:eastAsia="Times New Roman" w:hAnsi="Verdana" w:cs="Calibri"/>
+                <w:color w:val="000000"/>
+                <w:sz w:val="20"/>
+                <w:szCs w:val="20"/>
+                <w:lang w:eastAsia="pt-BR"/>
+              </w:rPr>
+              <w:t>trainedProfessionals_check</w:t>
+            </w:r>
+            <w:proofErr w:type="spellEnd"/>
+            <w:r>
+              <w:rPr>
+                <w:rFonts w:ascii="Verdana" w:eastAsia="Times New Roman" w:hAnsi="Verdana" w:cs="Calibri"/>
+                <w:color w:val="000000"/>
+                <w:sz w:val="20"/>
+                <w:szCs w:val="20"/>
+                <w:lang w:eastAsia="pt-BR"/>
+              </w:rPr>
+              <w:t>}</w:t>
+            </w:r>
+            <w:r>
+              <w:rPr>
+                <w:rFonts w:ascii="Verdana" w:eastAsia="Times New Roman" w:hAnsi="Verdana" w:cs="Calibri"/>
+                <w:color w:val="000000"/>
+                <w:sz w:val="20"/>
+                <w:szCs w:val="20"/>
+                <w:lang w:eastAsia="pt-BR"/>
+              </w:rPr>
+              <w:t xml:space="preserve"> </w:t>
+            </w:r>
+            <w:r>
+              <w:rPr>
+                <w:rFonts w:ascii="Verdana" w:eastAsia="Times New Roman" w:hAnsi="Verdana" w:cs="Calibri"/>
+                <w:color w:val="000000"/>
+                <w:sz w:val="20"/>
+                <w:szCs w:val="20"/>
+                <w:lang w:eastAsia="pt-BR"/>
+              </w:rPr>
+              <w:t>{</w:t>
+            </w:r>
+            <w:proofErr w:type="spellStart"/>
+            <w:r>
+              <w:rPr>
+                <w:rFonts w:ascii="Verdana" w:eastAsia="Times New Roman" w:hAnsi="Verdana" w:cs="Calibri"/>
+                <w:color w:val="000000"/>
+                <w:sz w:val="20"/>
+                <w:szCs w:val="20"/>
+                <w:lang w:eastAsia="pt-BR"/>
+              </w:rPr>
+              <w:t>trainedProfessionals_qty</w:t>
+            </w:r>
+            <w:proofErr w:type="spellEnd"/>
+            <w:r>
+              <w:rPr>
+                <w:rFonts w:ascii="Verdana" w:eastAsia="Times New Roman" w:hAnsi="Verdana" w:cs="Calibri"/>
+                <w:color w:val="000000"/>
+                <w:sz w:val="20"/>
+                <w:szCs w:val="20"/>
+                <w:lang w:eastAsia="pt-BR"/>
+              </w:rPr>
+              <w:t>}</w:t>
+            </w:r>
+          </w:p>
+        </w:tc>
+        <w:tc>
+          <w:tcPr>
+            <w:tcW w:w="2179" w:type="pct"/>
             <w:tcBorders>
               <w:top w:val="nil"/>
               <w:left w:val="nil"/>
@@ -5358,133 +4543,7 @@
                 <w:szCs w:val="20"/>
                 <w:lang w:eastAsia="pt-BR"/>
               </w:rPr>
-              <w:lastRenderedPageBreak/>
-              <w:t> </w:t>
-            </w:r>
-            <w:r>
-              <w:rPr>
-                <w:rFonts w:ascii="Verdana" w:eastAsia="Times New Roman" w:hAnsi="Verdana" w:cs="Calibri"/>
-                <w:color w:val="000000"/>
-                <w:sz w:val="20"/>
-                <w:szCs w:val="20"/>
-                <w:lang w:eastAsia="pt-BR"/>
-              </w:rPr>
-              <w:t>{</w:t>
-            </w:r>
-            <w:proofErr w:type="spellStart"/>
-            <w:r>
-              <w:rPr>
-                <w:rFonts w:ascii="Verdana" w:eastAsia="Times New Roman" w:hAnsi="Verdana" w:cs="Calibri"/>
-                <w:color w:val="000000"/>
-                <w:sz w:val="20"/>
-                <w:szCs w:val="20"/>
-                <w:lang w:eastAsia="pt-BR"/>
-              </w:rPr>
-              <w:t>trainedProfessionals_check</w:t>
-            </w:r>
-            <w:proofErr w:type="spellEnd"/>
-            <w:r>
-              <w:rPr>
-                <w:rFonts w:ascii="Verdana" w:eastAsia="Times New Roman" w:hAnsi="Verdana" w:cs="Calibri"/>
-                <w:color w:val="000000"/>
-                <w:sz w:val="20"/>
-                <w:szCs w:val="20"/>
-                <w:lang w:eastAsia="pt-BR"/>
-              </w:rPr>
-              <w:t>}</w:t>
-            </w:r>
-            <w:r>
-              <w:rPr>
-                <w:rFonts w:ascii="Verdana" w:eastAsia="Times New Roman" w:hAnsi="Verdana" w:cs="Calibri"/>
-                <w:color w:val="000000"/>
-                <w:sz w:val="20"/>
-                <w:szCs w:val="20"/>
-                <w:lang w:eastAsia="pt-BR"/>
-              </w:rPr>
-              <w:t xml:space="preserve"> </w:t>
-            </w:r>
-            <w:r>
-              <w:rPr>
-                <w:rFonts w:ascii="Verdana" w:eastAsia="Times New Roman" w:hAnsi="Verdana" w:cs="Calibri"/>
-                <w:color w:val="000000"/>
-                <w:sz w:val="20"/>
-                <w:szCs w:val="20"/>
-                <w:lang w:eastAsia="pt-BR"/>
-              </w:rPr>
-              <w:t>{</w:t>
-            </w:r>
-            <w:proofErr w:type="spellStart"/>
-            <w:r>
-              <w:rPr>
-                <w:rFonts w:ascii="Verdana" w:eastAsia="Times New Roman" w:hAnsi="Verdana" w:cs="Calibri"/>
-                <w:color w:val="000000"/>
-                <w:sz w:val="20"/>
-                <w:szCs w:val="20"/>
-                <w:lang w:eastAsia="pt-BR"/>
-              </w:rPr>
-              <w:t>trainedProfessionals_qty</w:t>
-            </w:r>
-            <w:proofErr w:type="spellEnd"/>
-            <w:r>
-              <w:rPr>
-                <w:rFonts w:ascii="Verdana" w:eastAsia="Times New Roman" w:hAnsi="Verdana" w:cs="Calibri"/>
-                <w:color w:val="000000"/>
-                <w:sz w:val="20"/>
-                <w:szCs w:val="20"/>
-                <w:lang w:eastAsia="pt-BR"/>
-              </w:rPr>
-              <w:t>}</w:t>
-            </w:r>
-          </w:p>
-        </w:tc>
-        <w:tc>
-          <w:tcPr>
-            <w:tcW w:w="2179" w:type="pct"/>
-            <w:tcBorders>
-              <w:top w:val="nil"/>
-              <w:left w:val="nil"/>
-              <w:bottom w:val="single" w:sz="4" w:space="0" w:color="auto"/>
-              <w:right w:val="single" w:sz="4" w:space="0" w:color="auto"/>
-            </w:tcBorders>
-            <w:vAlign w:val="center"/>
-            <w:hideMark/>
-          </w:tcPr>
-          <w:p>
-            <w:pPr>
-              <w:tabs>
-                <w:tab w:val="clear" w:pos="4962"/>
-              </w:tabs>
-              <w:spacing w:line="360" w:lineRule="auto"/>
-              <w:contextualSpacing w:val="0"/>
-              <w:jc w:val="left"/>
-              <w:rPr>
-                <w:rFonts w:ascii="Verdana" w:eastAsia="Times New Roman" w:hAnsi="Verdana" w:cs="Calibri"/>
-                <w:color w:val="000000"/>
-                <w:sz w:val="20"/>
-                <w:szCs w:val="20"/>
-                <w:lang w:eastAsia="pt-BR"/>
-              </w:rPr>
-            </w:pPr>
-            <w:r>
-              <w:rPr>
-                <w:rFonts w:ascii="Verdana" w:eastAsia="Times New Roman" w:hAnsi="Verdana" w:cs="Calibri"/>
-                <w:color w:val="000000"/>
-                <w:sz w:val="20"/>
-                <w:szCs w:val="20"/>
-                <w:lang w:eastAsia="pt-BR"/>
-              </w:rPr>
-              <w:t xml:space="preserve">Profissionais formados ou </w:t>
-            </w:r>
-            <w:r>
-              <w:rPr>
-                <w:rFonts w:ascii="Verdana" w:eastAsia="Times New Roman" w:hAnsi="Verdana" w:cs="Calibri"/>
-                <w:color w:val="000000"/>
-                <w:sz w:val="20"/>
-                <w:szCs w:val="20"/>
-                <w:lang w:eastAsia="pt-BR"/>
-              </w:rPr>
-              <w:lastRenderedPageBreak/>
-              <w:t>capacitados</w:t>
+              <w:t>Profissionais formados ou capacitados</w:t>
             </w:r>
           </w:p>
         </w:tc>
@@ -5530,7 +4589,6 @@
                 <w:szCs w:val="20"/>
                 <w:lang w:eastAsia="pt-BR"/>
               </w:rPr>
-              <w:lastRenderedPageBreak/>
               <w:t> </w:t>
             </w:r>
             <w:r>
@@ -5914,141 +4972,25 @@
     </w:p>
     <w:p>
       <w:pPr>
-        <w:pStyle w:val="Subttulo"/>
-        <w:spacing w:line="276" w:lineRule="auto"/>
-        <w:rPr>
-          <w:rFonts w:ascii="Verdana" w:hAnsi="Verdana"/>
-          <w:color w:val="7F7F7F" w:themeColor="text1" w:themeTint="80"/>
-          <w:sz w:val="16"/>
-          <w:szCs w:val="16"/>
+        <w:spacing w:line="360" w:lineRule="auto"/>
+        <w:rPr>
+          <w:rFonts w:ascii="Verdana" w:hAnsi="Verdana"/>
+          <w:sz w:val="20"/>
+          <w:szCs w:val="20"/>
         </w:rPr>
       </w:pPr>
       <w:r>
         <w:rPr>
           <w:rFonts w:ascii="Verdana" w:hAnsi="Verdana"/>
-          <w:color w:val="7F7F7F" w:themeColor="text1" w:themeTint="80"/>
-          <w:sz w:val="16"/>
-          <w:szCs w:val="16"/>
-        </w:rPr>
-        <w:t>(</w:t>
-      </w:r>
-      <w:r>
-        <w:rPr>
-          <w:rFonts w:ascii="Verdana" w:hAnsi="Verdana"/>
-          <w:color w:val="7F7F7F" w:themeColor="text1" w:themeTint="80"/>
-          <w:sz w:val="16"/>
-          <w:szCs w:val="16"/>
-        </w:rPr>
-        <w:t>Neste item deve</w:t>
-      </w:r>
-      <w:r>
-        <w:rPr>
-          <w:rFonts w:ascii="Verdana" w:hAnsi="Verdana"/>
-          <w:color w:val="7F7F7F" w:themeColor="text1" w:themeTint="80"/>
-          <w:sz w:val="16"/>
-          <w:szCs w:val="16"/>
-        </w:rPr>
-        <w:t>m</w:t>
-      </w:r>
-      <w:r>
-        <w:rPr>
-          <w:rFonts w:ascii="Verdana" w:hAnsi="Verdana"/>
-          <w:color w:val="7F7F7F" w:themeColor="text1" w:themeTint="80"/>
-          <w:sz w:val="16"/>
-          <w:szCs w:val="16"/>
-        </w:rPr>
-        <w:t xml:space="preserve"> ser descrit</w:t>
-      </w:r>
-      <w:r>
-        <w:rPr>
-          <w:rFonts w:ascii="Verdana" w:hAnsi="Verdana"/>
-          <w:color w:val="7F7F7F" w:themeColor="text1" w:themeTint="80"/>
-          <w:sz w:val="16"/>
-          <w:szCs w:val="16"/>
-        </w:rPr>
-        <w:t>as</w:t>
-      </w:r>
-      <w:r>
-        <w:rPr>
-          <w:rFonts w:ascii="Verdana" w:hAnsi="Verdana"/>
-          <w:color w:val="7F7F7F" w:themeColor="text1" w:themeTint="80"/>
-          <w:sz w:val="16"/>
-          <w:szCs w:val="16"/>
-        </w:rPr>
-        <w:t xml:space="preserve"> </w:t>
-      </w:r>
-      <w:r>
-        <w:rPr>
-          <w:rFonts w:ascii="Verdana" w:hAnsi="Verdana"/>
-          <w:color w:val="7F7F7F" w:themeColor="text1" w:themeTint="80"/>
-          <w:sz w:val="16"/>
-          <w:szCs w:val="16"/>
-        </w:rPr>
-        <w:t>as características inovadoras</w:t>
-      </w:r>
-      <w:r>
-        <w:rPr>
-          <w:rFonts w:ascii="Verdana" w:hAnsi="Verdana"/>
-          <w:color w:val="7F7F7F" w:themeColor="text1" w:themeTint="80"/>
-          <w:sz w:val="16"/>
-          <w:szCs w:val="16"/>
-        </w:rPr>
-        <w:t xml:space="preserve"> que estão sendo incorporadas a um produto, serviço ou processo</w:t>
-      </w:r>
-      <w:r>
-        <w:rPr>
-          <w:rFonts w:ascii="Verdana" w:hAnsi="Verdana"/>
-          <w:color w:val="7F7F7F" w:themeColor="text1" w:themeTint="80"/>
-          <w:sz w:val="16"/>
-          <w:szCs w:val="16"/>
-        </w:rPr>
-        <w:t>. Caso seja um projeto de melhoria de produto ou processo produtivo, deve-se apresentar gráfica e/ou textualmente as características anteriores do produto ou processo e as novas possibilitando comparação entre um e outro.)</w:t>
+          <w:sz w:val="20"/>
+          <w:szCs w:val="20"/>
+        </w:rPr>
+        <w:t>{@inovadoras}</w:t>
       </w:r>
     </w:p>
     <w:p>
       <w:pPr>
         <w:spacing w:line="360" w:lineRule="auto"/>
-        <w:rPr>
-          <w:rFonts w:ascii="Verdana" w:hAnsi="Verdana"/>
-          <w:sz w:val="20"/>
-          <w:szCs w:val="20"/>
-        </w:rPr>
-      </w:pPr>
-      <w:r>
-        <w:rPr>
-          <w:rFonts w:ascii="Verdana" w:hAnsi="Verdana"/>
-          <w:sz w:val="20"/>
-          <w:szCs w:val="20"/>
-        </w:rPr>
-        <w:t>{@inovadoras}</w:t>
-      </w:r>
-    </w:p>
-    <w:p>
-      <w:pPr>
-        <w:pStyle w:val="PargrafodaLista"/>
-        <w:spacing w:after="0" w:line="360" w:lineRule="auto"/>
-        <w:rPr>
-          <w:rFonts w:ascii="Verdana" w:hAnsi="Verdana"/>
-          <w:sz w:val="20"/>
-          <w:szCs w:val="20"/>
-        </w:rPr>
-      </w:pPr>
-    </w:p>
-    <w:p>
-      <w:pPr>
-        <w:pStyle w:val="PargrafodaLista"/>
-        <w:spacing w:after="0" w:line="360" w:lineRule="auto"/>
-        <w:rPr>
-          <w:rFonts w:ascii="Verdana" w:hAnsi="Verdana"/>
-          <w:sz w:val="20"/>
-          <w:szCs w:val="20"/>
-        </w:rPr>
-      </w:pPr>
-    </w:p>
-    <w:p>
-      <w:pPr>
-        <w:pStyle w:val="PargrafodaLista"/>
-        <w:spacing w:after="0" w:line="360" w:lineRule="auto"/>
         <w:rPr>
           <w:rFonts w:ascii="Verdana" w:hAnsi="Verdana"/>
           <w:sz w:val="20"/>
@@ -6073,63 +5015,6 @@
           <w:szCs w:val="20"/>
         </w:rPr>
         <w:t>RESULTADOS ESPERADOS</w:t>
-      </w:r>
-    </w:p>
-    <w:p>
-      <w:pPr>
-        <w:pStyle w:val="Subttulo"/>
-        <w:spacing w:line="360" w:lineRule="auto"/>
-        <w:rPr>
-          <w:rFonts w:ascii="Verdana" w:hAnsi="Verdana"/>
-          <w:color w:val="7F7F7F" w:themeColor="text1" w:themeTint="80"/>
-          <w:sz w:val="16"/>
-          <w:szCs w:val="16"/>
-        </w:rPr>
-      </w:pPr>
-      <w:r>
-        <w:rPr>
-          <w:rFonts w:ascii="Verdana" w:hAnsi="Verdana"/>
-          <w:color w:val="7F7F7F" w:themeColor="text1" w:themeTint="80"/>
-          <w:sz w:val="16"/>
-          <w:szCs w:val="16"/>
-        </w:rPr>
-        <w:t>(</w:t>
-      </w:r>
-      <w:r>
-        <w:rPr>
-          <w:rFonts w:ascii="Verdana" w:hAnsi="Verdana"/>
-          <w:color w:val="7F7F7F" w:themeColor="text1" w:themeTint="80"/>
-          <w:sz w:val="16"/>
-          <w:szCs w:val="16"/>
-        </w:rPr>
-        <w:t>Nesse item deve ser descrito</w:t>
-      </w:r>
-      <w:r>
-        <w:rPr>
-          <w:rFonts w:ascii="Verdana" w:hAnsi="Verdana"/>
-          <w:color w:val="7F7F7F" w:themeColor="text1" w:themeTint="80"/>
-          <w:sz w:val="16"/>
-          <w:szCs w:val="16"/>
-        </w:rPr>
-        <w:t xml:space="preserve"> quais são os principais resultados esperados </w:t>
-      </w:r>
-      <w:r>
-        <w:rPr>
-          <w:rFonts w:ascii="Verdana" w:hAnsi="Verdana"/>
-          <w:color w:val="7F7F7F" w:themeColor="text1" w:themeTint="80"/>
-          <w:sz w:val="16"/>
-          <w:szCs w:val="16"/>
-        </w:rPr>
-        <w:t xml:space="preserve">com a </w:t>
-      </w:r>
-      <w:r>
-        <w:rPr>
-          <w:rFonts w:ascii="Verdana" w:hAnsi="Verdana"/>
-          <w:color w:val="7F7F7F" w:themeColor="text1" w:themeTint="80"/>
-          <w:sz w:val="16"/>
-          <w:szCs w:val="16"/>
-        </w:rPr>
-        <w:t>da execução do projeto)</w:t>
       </w:r>
     </w:p>
     <w:p>
@@ -7278,7 +6163,16 @@
                 <w:sz w:val="16"/>
                 <w:szCs w:val="16"/>
               </w:rPr>
-              <w:t>Validação em ambiente de laboratório de componentes ou arranjos representativos de baixo nível de integração</w:t>
+              <w:t xml:space="preserve">Validação em ambiente de laboratório de componentes ou arranjos </w:t>
+            </w:r>
+            <w:r>
+              <w:rPr>
+                <w:rFonts w:ascii="Verdana" w:hAnsi="Verdana"/>
+                <w:sz w:val="16"/>
+                <w:szCs w:val="16"/>
+              </w:rPr>
+              <w:lastRenderedPageBreak/>
+              <w:t>representativos de baixo nível de integração</w:t>
             </w:r>
           </w:p>
         </w:tc>
@@ -7312,6 +6206,7 @@
                 <w:sz w:val="16"/>
                 <w:szCs w:val="16"/>
               </w:rPr>
+              <w:lastRenderedPageBreak/>
               <w:t>Capacidade de produzir a tecnologia em ambiente laboratorial (fazer funcionar apropriadamente)</w:t>
             </w:r>
           </w:p>
@@ -8480,110 +7375,6 @@
     </w:p>
     <w:p>
       <w:pPr>
-        <w:pStyle w:val="Subttulo"/>
-        <w:spacing w:line="276" w:lineRule="auto"/>
-        <w:rPr>
-          <w:rFonts w:ascii="Verdana" w:hAnsi="Verdana"/>
-          <w:color w:val="7F7F7F" w:themeColor="text1" w:themeTint="80"/>
-          <w:sz w:val="16"/>
-          <w:szCs w:val="16"/>
-        </w:rPr>
-      </w:pPr>
-      <w:r>
-        <w:rPr>
-          <w:rFonts w:ascii="Verdana" w:hAnsi="Verdana"/>
-          <w:color w:val="7F7F7F" w:themeColor="text1" w:themeTint="80"/>
-          <w:sz w:val="16"/>
-          <w:szCs w:val="16"/>
-        </w:rPr>
-        <w:t>(</w:t>
-      </w:r>
-      <w:r>
-        <w:rPr>
-          <w:rFonts w:ascii="Verdana" w:hAnsi="Verdana"/>
-          <w:color w:val="7F7F7F" w:themeColor="text1" w:themeTint="80"/>
-          <w:sz w:val="16"/>
-          <w:szCs w:val="16"/>
-        </w:rPr>
-        <w:t>Neste item deve-se i</w:t>
-      </w:r>
-      <w:r>
-        <w:rPr>
-          <w:rFonts w:ascii="Verdana" w:hAnsi="Verdana"/>
-          <w:color w:val="7F7F7F" w:themeColor="text1" w:themeTint="80"/>
-          <w:sz w:val="16"/>
-          <w:szCs w:val="16"/>
-        </w:rPr>
-        <w:t xml:space="preserve">nformar, de acordo com as atividades relacionadas no item </w:t>
-      </w:r>
-      <w:r>
-        <w:rPr>
-          <w:rFonts w:ascii="Verdana" w:hAnsi="Verdana"/>
-          <w:color w:val="7F7F7F" w:themeColor="text1" w:themeTint="80"/>
-          <w:sz w:val="16"/>
-          <w:szCs w:val="16"/>
-        </w:rPr>
-        <w:t>8</w:t>
-      </w:r>
-      <w:r>
-        <w:rPr>
-          <w:rFonts w:ascii="Verdana" w:hAnsi="Verdana"/>
-          <w:color w:val="7F7F7F" w:themeColor="text1" w:themeTint="80"/>
-          <w:sz w:val="16"/>
-          <w:szCs w:val="16"/>
-        </w:rPr>
-        <w:t>, os prazos de execução de cada uma delas</w:t>
-      </w:r>
-      <w:r>
-        <w:rPr>
-          <w:rFonts w:ascii="Verdana" w:hAnsi="Verdana"/>
-          <w:color w:val="7F7F7F" w:themeColor="text1" w:themeTint="80"/>
-          <w:sz w:val="16"/>
-          <w:szCs w:val="16"/>
-        </w:rPr>
-        <w:t xml:space="preserve">; </w:t>
-      </w:r>
-      <w:r>
-        <w:rPr>
-          <w:rFonts w:ascii="Verdana" w:hAnsi="Verdana"/>
-          <w:color w:val="7F7F7F" w:themeColor="text1" w:themeTint="80"/>
-          <w:sz w:val="16"/>
-          <w:szCs w:val="16"/>
-        </w:rPr>
-        <w:t xml:space="preserve">A </w:t>
-      </w:r>
-      <w:r>
-        <w:rPr>
-          <w:rFonts w:ascii="Verdana" w:hAnsi="Verdana"/>
-          <w:b/>
-          <w:bCs/>
-          <w:color w:val="7F7F7F" w:themeColor="text1" w:themeTint="80"/>
-          <w:sz w:val="16"/>
-          <w:szCs w:val="16"/>
-        </w:rPr>
-        <w:t>Foxconn</w:t>
-      </w:r>
-      <w:r>
-        <w:rPr>
-          <w:rFonts w:ascii="Verdana" w:hAnsi="Verdana"/>
-          <w:color w:val="7F7F7F" w:themeColor="text1" w:themeTint="80"/>
-          <w:sz w:val="16"/>
-          <w:szCs w:val="16"/>
-        </w:rPr>
-        <w:t xml:space="preserve"> orienta que o prazo de execução do Projeto deve ser o mesmo da vigência, caso a instituição necessite de tempo adicional para concluir pagamentos e documentações após a entrega do resultado do projeto, por gentileza, adicionar esse prazo na atividade de Gerenciamento do Projeto – esse prazo não deve ser superior a 30 dias)</w:t>
-      </w:r>
-      <w:r>
-        <w:rPr>
-          <w:rFonts w:ascii="Verdana" w:hAnsi="Verdana"/>
-          <w:color w:val="7F7F7F" w:themeColor="text1" w:themeTint="80"/>
-          <w:sz w:val="16"/>
-          <w:szCs w:val="16"/>
-        </w:rPr>
-        <w:t>.</w:t>
-      </w:r>
-    </w:p>
-    <w:p>
-      <w:pPr>
         <w:spacing w:line="360" w:lineRule="auto"/>
         <w:rPr>
           <w:rFonts w:ascii="Verdana" w:hAnsi="Verdana"/>
@@ -8683,101 +7474,6 @@
     </w:p>
     <w:p>
       <w:pPr>
-        <w:pStyle w:val="Subttulo"/>
-        <w:spacing w:line="360" w:lineRule="auto"/>
-        <w:rPr>
-          <w:rFonts w:ascii="Verdana" w:hAnsi="Verdana"/>
-          <w:color w:val="7F7F7F" w:themeColor="text1" w:themeTint="80"/>
-          <w:sz w:val="16"/>
-          <w:szCs w:val="16"/>
-        </w:rPr>
-      </w:pPr>
-      <w:r>
-        <w:rPr>
-          <w:rFonts w:ascii="Verdana" w:hAnsi="Verdana"/>
-          <w:color w:val="7F7F7F" w:themeColor="text1" w:themeTint="80"/>
-          <w:sz w:val="16"/>
-          <w:szCs w:val="16"/>
-        </w:rPr>
-        <w:t>(</w:t>
-      </w:r>
-      <w:r>
-        <w:rPr>
-          <w:rFonts w:ascii="Verdana" w:hAnsi="Verdana"/>
-          <w:color w:val="7F7F7F" w:themeColor="text1" w:themeTint="80"/>
-          <w:sz w:val="16"/>
-          <w:szCs w:val="16"/>
-        </w:rPr>
-        <w:t>Neste item deve ser descrito o</w:t>
-      </w:r>
-      <w:r>
-        <w:rPr>
-          <w:rFonts w:ascii="Verdana" w:hAnsi="Verdana"/>
-          <w:color w:val="7F7F7F" w:themeColor="text1" w:themeTint="80"/>
-          <w:sz w:val="16"/>
-          <w:szCs w:val="16"/>
-        </w:rPr>
-        <w:t xml:space="preserve"> </w:t>
-      </w:r>
-      <w:r>
-        <w:rPr>
-          <w:rFonts w:ascii="Verdana" w:hAnsi="Verdana"/>
-          <w:color w:val="7F7F7F" w:themeColor="text1" w:themeTint="80"/>
-          <w:sz w:val="16"/>
-          <w:szCs w:val="16"/>
-        </w:rPr>
-        <w:t xml:space="preserve">os desafios científicos e/ou tecnológicos que demonstrem as </w:t>
-      </w:r>
-      <w:r>
-        <w:rPr>
-          <w:rFonts w:ascii="Verdana" w:hAnsi="Verdana"/>
-          <w:color w:val="7F7F7F" w:themeColor="text1" w:themeTint="80"/>
-          <w:sz w:val="16"/>
-          <w:szCs w:val="16"/>
-          <w:u w:val="single"/>
-        </w:rPr>
-        <w:t>incertezas</w:t>
-      </w:r>
-      <w:r>
-        <w:rPr>
-          <w:rFonts w:ascii="Verdana" w:hAnsi="Verdana"/>
-          <w:color w:val="7F7F7F" w:themeColor="text1" w:themeTint="80"/>
-          <w:sz w:val="16"/>
-          <w:szCs w:val="16"/>
-        </w:rPr>
-        <w:t xml:space="preserve"> do projeto e a </w:t>
-      </w:r>
-      <w:r>
-        <w:rPr>
-          <w:rFonts w:ascii="Verdana" w:hAnsi="Verdana"/>
-          <w:color w:val="7F7F7F" w:themeColor="text1" w:themeTint="80"/>
-          <w:sz w:val="16"/>
-          <w:szCs w:val="16"/>
-          <w:u w:val="single"/>
-        </w:rPr>
-        <w:t>complexidade</w:t>
-      </w:r>
-      <w:r>
-        <w:rPr>
-          <w:rFonts w:ascii="Verdana" w:hAnsi="Verdana"/>
-          <w:color w:val="7F7F7F" w:themeColor="text1" w:themeTint="80"/>
-          <w:sz w:val="16"/>
-          <w:szCs w:val="16"/>
-        </w:rPr>
-        <w:t xml:space="preserve"> para sua execução</w:t>
-      </w:r>
-      <w:r>
-        <w:rPr>
-          <w:rFonts w:ascii="Verdana" w:hAnsi="Verdana"/>
-          <w:color w:val="7F7F7F" w:themeColor="text1" w:themeTint="80"/>
-          <w:sz w:val="16"/>
-          <w:szCs w:val="16"/>
-        </w:rPr>
-        <w:t>)</w:t>
-      </w:r>
-    </w:p>
-    <w:p>
-      <w:pPr>
         <w:spacing w:line="360" w:lineRule="auto"/>
         <w:rPr>
           <w:rFonts w:ascii="Verdana" w:hAnsi="Verdana"/>
@@ -8843,7 +7539,6 @@
           <w:sz w:val="20"/>
           <w:szCs w:val="20"/>
         </w:rPr>
-        <w:lastRenderedPageBreak/>
         <w:t>SOLUÇÃO PROPOSTA PARA OS DESAFIOS E/OU PROBLEMA CIE</w:t>
       </w:r>
       <w:r>
@@ -8878,45 +7573,6 @@
           <w:szCs w:val="20"/>
         </w:rPr>
         <w:t>(ITEM NÃO APLICÁVEL A PROJETOS DE FORMAÇÃO/CAPACITAÇÃO)</w:t>
-      </w:r>
-    </w:p>
-    <w:p>
-      <w:pPr>
-        <w:pStyle w:val="Subttulo"/>
-        <w:spacing w:line="360" w:lineRule="auto"/>
-        <w:rPr>
-          <w:rFonts w:ascii="Verdana" w:hAnsi="Verdana"/>
-          <w:color w:val="7F7F7F" w:themeColor="text1" w:themeTint="80"/>
-          <w:sz w:val="16"/>
-          <w:szCs w:val="16"/>
-        </w:rPr>
-      </w:pPr>
-      <w:r>
-        <w:rPr>
-          <w:rFonts w:ascii="Verdana" w:hAnsi="Verdana"/>
-          <w:color w:val="7F7F7F" w:themeColor="text1" w:themeTint="80"/>
-          <w:sz w:val="16"/>
-          <w:szCs w:val="16"/>
-        </w:rPr>
-        <w:t>(</w:t>
-      </w:r>
-      <w:r>
-        <w:rPr>
-          <w:rFonts w:ascii="Verdana" w:hAnsi="Verdana"/>
-          <w:color w:val="7F7F7F" w:themeColor="text1" w:themeTint="80"/>
-          <w:sz w:val="16"/>
-          <w:szCs w:val="16"/>
-        </w:rPr>
-        <w:t xml:space="preserve">Neste item deve ser descrito </w:t>
-      </w:r>
-      <w:r>
-        <w:rPr>
-          <w:rFonts w:ascii="Verdana" w:hAnsi="Verdana"/>
-          <w:color w:val="7F7F7F" w:themeColor="text1" w:themeTint="80"/>
-          <w:sz w:val="16"/>
-          <w:szCs w:val="16"/>
-        </w:rPr>
-        <w:t>o que será realizado para equacionar os desafios e/ou problema).</w:t>
       </w:r>
     </w:p>
     <w:p>
@@ -9030,123 +7686,6 @@
           <w:szCs w:val="20"/>
         </w:rPr>
         <w:t>ORÇAMENTO</w:t>
-      </w:r>
-    </w:p>
-    <w:p>
-      <w:pPr>
-        <w:pStyle w:val="Subttulo"/>
-        <w:spacing w:line="276" w:lineRule="auto"/>
-        <w:rPr>
-          <w:rFonts w:ascii="Verdana" w:hAnsi="Verdana"/>
-          <w:color w:val="7F7F7F" w:themeColor="text1" w:themeTint="80"/>
-          <w:sz w:val="16"/>
-          <w:szCs w:val="16"/>
-        </w:rPr>
-      </w:pPr>
-      <w:r>
-        <w:rPr>
-          <w:rFonts w:ascii="Verdana" w:hAnsi="Verdana"/>
-          <w:color w:val="7F7F7F" w:themeColor="text1" w:themeTint="80"/>
-          <w:sz w:val="16"/>
-          <w:szCs w:val="16"/>
-        </w:rPr>
-        <w:t>(</w:t>
-      </w:r>
-      <w:r>
-        <w:rPr>
-          <w:rFonts w:ascii="Verdana" w:hAnsi="Verdana"/>
-          <w:color w:val="7F7F7F" w:themeColor="text1" w:themeTint="80"/>
-          <w:sz w:val="16"/>
-          <w:szCs w:val="16"/>
-        </w:rPr>
-        <w:t>Neste item a</w:t>
-      </w:r>
-      <w:r>
-        <w:rPr>
-          <w:rFonts w:ascii="Verdana" w:hAnsi="Verdana"/>
-          <w:color w:val="7F7F7F" w:themeColor="text1" w:themeTint="80"/>
-          <w:sz w:val="16"/>
-          <w:szCs w:val="16"/>
-        </w:rPr>
-        <w:t xml:space="preserve"> empresa deve informar qual a previsão de custo para a realização do Projeto, detalhado por rubricas</w:t>
-      </w:r>
-      <w:r>
-        <w:rPr>
-          <w:rFonts w:ascii="Verdana" w:hAnsi="Verdana"/>
-          <w:color w:val="7F7F7F" w:themeColor="text1" w:themeTint="80"/>
-          <w:sz w:val="16"/>
-          <w:szCs w:val="16"/>
-        </w:rPr>
-        <w:t xml:space="preserve">. </w:t>
-      </w:r>
-      <w:r>
-        <w:rPr>
-          <w:rFonts w:ascii="Verdana" w:hAnsi="Verdana"/>
-          <w:color w:val="7F7F7F" w:themeColor="text1" w:themeTint="80"/>
-          <w:sz w:val="16"/>
-          <w:szCs w:val="16"/>
-          <w:u w:val="single"/>
-        </w:rPr>
-        <w:t>Para as rubricas “DOA” e “Constituição de Reserva” deverá ser alinhado com o requisitante do projeto na FOXCONN</w:t>
-      </w:r>
-      <w:r>
-        <w:rPr>
-          <w:rFonts w:ascii="Verdana" w:hAnsi="Verdana"/>
-          <w:color w:val="7F7F7F" w:themeColor="text1" w:themeTint="80"/>
-          <w:sz w:val="16"/>
-          <w:szCs w:val="16"/>
-        </w:rPr>
-        <w:t xml:space="preserve">, pois a </w:t>
-      </w:r>
-      <w:r>
-        <w:rPr>
-          <w:rFonts w:ascii="Verdana" w:hAnsi="Verdana"/>
-          <w:b/>
-          <w:bCs/>
-          <w:color w:val="7F7F7F" w:themeColor="text1" w:themeTint="80"/>
-          <w:sz w:val="16"/>
-          <w:szCs w:val="16"/>
-          <w:u w:val="single"/>
-        </w:rPr>
-        <w:t>FOXCONN</w:t>
-      </w:r>
-      <w:r>
-        <w:rPr>
-          <w:rFonts w:ascii="Verdana" w:hAnsi="Verdana"/>
-          <w:color w:val="7F7F7F" w:themeColor="text1" w:themeTint="80"/>
-          <w:sz w:val="16"/>
-          <w:szCs w:val="16"/>
-        </w:rPr>
-        <w:t xml:space="preserve"> pratica percentuais inferiores ao limite de 20%</w:t>
-      </w:r>
-      <w:r>
-        <w:rPr>
-          <w:rFonts w:ascii="Verdana" w:hAnsi="Verdana"/>
-          <w:color w:val="7F7F7F" w:themeColor="text1" w:themeTint="80"/>
-          <w:sz w:val="16"/>
-          <w:szCs w:val="16"/>
-        </w:rPr>
-        <w:t xml:space="preserve"> na somatória de </w:t>
-      </w:r>
-      <w:proofErr w:type="gramStart"/>
-      <w:r>
-        <w:rPr>
-          <w:rFonts w:ascii="Verdana" w:hAnsi="Verdana"/>
-          <w:color w:val="7F7F7F" w:themeColor="text1" w:themeTint="80"/>
-          <w:sz w:val="16"/>
-          <w:szCs w:val="16"/>
-        </w:rPr>
-        <w:t>ambas rubricas</w:t>
-      </w:r>
-      <w:proofErr w:type="gramEnd"/>
-      <w:r>
-        <w:rPr>
-          <w:rFonts w:ascii="Verdana" w:hAnsi="Verdana"/>
-          <w:color w:val="7F7F7F" w:themeColor="text1" w:themeTint="80"/>
-          <w:sz w:val="16"/>
-          <w:szCs w:val="16"/>
-        </w:rPr>
-        <w:t>).</w:t>
       </w:r>
     </w:p>
     <w:p>
@@ -10944,7 +9483,6 @@
                 <w:szCs w:val="18"/>
                 <w:lang w:eastAsia="pt-BR"/>
               </w:rPr>
-              <w:lastRenderedPageBreak/>
               <w:t xml:space="preserve">Outros (Aluguel, Internet, Telefonia, </w:t>
             </w:r>
             <w:proofErr w:type="gramStart"/>
@@ -11643,140 +10181,7 @@
     </w:p>
     <w:p>
       <w:pPr>
-        <w:pStyle w:val="PargrafodaLista"/>
-        <w:spacing w:after="0" w:line="360" w:lineRule="auto"/>
-        <w:rPr>
-          <w:rFonts w:ascii="Verdana" w:hAnsi="Verdana"/>
-          <w:sz w:val="20"/>
-          <w:szCs w:val="20"/>
-        </w:rPr>
-      </w:pPr>
-    </w:p>
-    <w:p>
-      <w:pPr>
-        <w:pStyle w:val="PargrafodaLista"/>
-        <w:spacing w:after="0" w:line="360" w:lineRule="auto"/>
-        <w:rPr>
-          <w:rFonts w:ascii="Verdana" w:hAnsi="Verdana"/>
-          <w:sz w:val="20"/>
-          <w:szCs w:val="20"/>
-        </w:rPr>
-      </w:pPr>
-    </w:p>
-    <w:p>
-      <w:pPr>
-        <w:pStyle w:val="PargrafodaLista"/>
-        <w:spacing w:after="0" w:line="360" w:lineRule="auto"/>
-        <w:rPr>
-          <w:rFonts w:ascii="Verdana" w:hAnsi="Verdana"/>
-          <w:sz w:val="20"/>
-          <w:szCs w:val="20"/>
-        </w:rPr>
-      </w:pPr>
-    </w:p>
-    <w:p>
-      <w:pPr>
-        <w:pStyle w:val="PargrafodaLista"/>
-        <w:spacing w:after="0" w:line="360" w:lineRule="auto"/>
-        <w:rPr>
-          <w:rFonts w:ascii="Verdana" w:hAnsi="Verdana"/>
-          <w:sz w:val="20"/>
-          <w:szCs w:val="20"/>
-        </w:rPr>
-      </w:pPr>
-    </w:p>
-    <w:p>
-      <w:pPr>
-        <w:pStyle w:val="PargrafodaLista"/>
-        <w:spacing w:after="0" w:line="360" w:lineRule="auto"/>
-        <w:rPr>
-          <w:rFonts w:ascii="Verdana" w:hAnsi="Verdana"/>
-          <w:sz w:val="20"/>
-          <w:szCs w:val="20"/>
-        </w:rPr>
-      </w:pPr>
-    </w:p>
-    <w:p>
-      <w:pPr>
-        <w:pStyle w:val="PargrafodaLista"/>
-        <w:spacing w:after="0" w:line="360" w:lineRule="auto"/>
-        <w:rPr>
-          <w:rFonts w:ascii="Verdana" w:hAnsi="Verdana"/>
-          <w:sz w:val="20"/>
-          <w:szCs w:val="20"/>
-        </w:rPr>
-      </w:pPr>
-    </w:p>
-    <w:p>
-      <w:pPr>
-        <w:pStyle w:val="PargrafodaLista"/>
-        <w:spacing w:after="0" w:line="360" w:lineRule="auto"/>
-        <w:rPr>
-          <w:rFonts w:ascii="Verdana" w:hAnsi="Verdana"/>
-          <w:sz w:val="20"/>
-          <w:szCs w:val="20"/>
-        </w:rPr>
-      </w:pPr>
-    </w:p>
-    <w:p>
-      <w:pPr>
-        <w:pStyle w:val="PargrafodaLista"/>
-        <w:spacing w:after="0" w:line="360" w:lineRule="auto"/>
-        <w:rPr>
-          <w:rFonts w:ascii="Verdana" w:hAnsi="Verdana"/>
-          <w:sz w:val="20"/>
-          <w:szCs w:val="20"/>
-        </w:rPr>
-      </w:pPr>
-    </w:p>
-    <w:p>
-      <w:pPr>
-        <w:pStyle w:val="PargrafodaLista"/>
-        <w:spacing w:after="0" w:line="360" w:lineRule="auto"/>
-        <w:rPr>
-          <w:rFonts w:ascii="Verdana" w:hAnsi="Verdana"/>
-          <w:sz w:val="20"/>
-          <w:szCs w:val="20"/>
-        </w:rPr>
-      </w:pPr>
-    </w:p>
-    <w:p>
-      <w:pPr>
-        <w:pStyle w:val="PargrafodaLista"/>
-        <w:spacing w:after="0" w:line="360" w:lineRule="auto"/>
-        <w:rPr>
-          <w:rFonts w:ascii="Verdana" w:hAnsi="Verdana"/>
-          <w:sz w:val="20"/>
-          <w:szCs w:val="20"/>
-        </w:rPr>
-      </w:pPr>
-    </w:p>
-    <w:p>
-      <w:pPr>
-        <w:pStyle w:val="PargrafodaLista"/>
-        <w:spacing w:after="0" w:line="360" w:lineRule="auto"/>
-        <w:rPr>
-          <w:rFonts w:ascii="Verdana" w:hAnsi="Verdana"/>
-          <w:sz w:val="20"/>
-          <w:szCs w:val="20"/>
-        </w:rPr>
-      </w:pPr>
-    </w:p>
-    <w:p>
-      <w:pPr>
-        <w:pStyle w:val="PargrafodaLista"/>
-        <w:spacing w:after="0" w:line="360" w:lineRule="auto"/>
-        <w:rPr>
-          <w:rFonts w:ascii="Verdana" w:hAnsi="Verdana"/>
-          <w:sz w:val="20"/>
-          <w:szCs w:val="20"/>
-        </w:rPr>
-      </w:pPr>
-    </w:p>
-    <w:p>
-      <w:pPr>
-        <w:pStyle w:val="PargrafodaLista"/>
-        <w:spacing w:after="0" w:line="360" w:lineRule="auto"/>
+        <w:spacing w:line="360" w:lineRule="auto"/>
         <w:rPr>
           <w:rFonts w:ascii="Verdana" w:hAnsi="Verdana"/>
           <w:sz w:val="20"/>
@@ -11820,6 +10225,7 @@
           <w:sz w:val="20"/>
           <w:szCs w:val="20"/>
         </w:rPr>
+        <w:lastRenderedPageBreak/>
         <w:t>I - U</w:t>
       </w:r>
       <w:r>
@@ -11829,27 +10235,6 @@
           <w:szCs w:val="20"/>
         </w:rPr>
         <w:t>so de programas de computador, máquinas, equipamentos, aparelhos e instrumentos, seus acessórios, sobressalentes e ferramentas, assim como serviços de instalação dessas máquinas e equipamentos;</w:t>
-      </w:r>
-    </w:p>
-    <w:p>
-      <w:pPr>
-        <w:pStyle w:val="Subttulo"/>
-        <w:spacing w:line="276" w:lineRule="auto"/>
-        <w:rPr>
-          <w:rFonts w:ascii="Verdana" w:hAnsi="Verdana"/>
-          <w:color w:val="7F7F7F" w:themeColor="text1" w:themeTint="80"/>
-          <w:sz w:val="16"/>
-          <w:szCs w:val="16"/>
-        </w:rPr>
-      </w:pPr>
-      <w:r>
-        <w:rPr>
-          <w:rFonts w:ascii="Verdana" w:hAnsi="Verdana"/>
-          <w:color w:val="7F7F7F" w:themeColor="text1" w:themeTint="80"/>
-          <w:sz w:val="16"/>
-          <w:szCs w:val="16"/>
-        </w:rPr>
-        <w:t>(Detalhar / Descrever quais equipamentos ou softwares, pretende-se adquirir, em caso de aquisição com recursos internos da empresa demonstrar e apresentar planilha de depreciação.)</w:t>
       </w:r>
     </w:p>
     <w:p>
@@ -12842,7 +11227,6 @@
                 <w:sz w:val="16"/>
                 <w:szCs w:val="16"/>
               </w:rPr>
-              <w:lastRenderedPageBreak/>
               <w:t>TOTAL</w:t>
             </w:r>
           </w:p>
@@ -13084,27 +11468,6 @@
           <w:szCs w:val="20"/>
         </w:rPr>
         <w:t>mplantação, ampliação ou modernização de laboratório de pesquisa e desenvolvimento;</w:t>
-      </w:r>
-    </w:p>
-    <w:p>
-      <w:pPr>
-        <w:pStyle w:val="Subttulo"/>
-        <w:spacing w:line="276" w:lineRule="auto"/>
-        <w:rPr>
-          <w:rFonts w:ascii="Verdana" w:hAnsi="Verdana"/>
-          <w:color w:val="7F7F7F" w:themeColor="text1" w:themeTint="80"/>
-          <w:sz w:val="16"/>
-          <w:szCs w:val="16"/>
-        </w:rPr>
-      </w:pPr>
-      <w:r>
-        <w:rPr>
-          <w:rFonts w:ascii="Verdana" w:hAnsi="Verdana"/>
-          <w:color w:val="7F7F7F" w:themeColor="text1" w:themeTint="80"/>
-          <w:sz w:val="16"/>
-          <w:szCs w:val="16"/>
-        </w:rPr>
-        <w:t>(Detalhar / Descrever quais obras civis ou melhorias em laboratórios pretende-se realizar.)</w:t>
       </w:r>
     </w:p>
     <w:p>
@@ -14303,58 +12666,6 @@
     </w:p>
     <w:p>
       <w:pPr>
-        <w:pStyle w:val="Default"/>
-        <w:spacing w:line="360" w:lineRule="auto"/>
-        <w:jc w:val="both"/>
-        <w:rPr>
-          <w:rFonts w:ascii="Verdana" w:hAnsi="Verdana" w:cs="Times New Roman"/>
-          <w:sz w:val="20"/>
-          <w:szCs w:val="20"/>
-          <w:lang w:eastAsia="en-US"/>
-        </w:rPr>
-      </w:pPr>
-    </w:p>
-    <w:p>
-      <w:pPr>
-        <w:pStyle w:val="Default"/>
-        <w:spacing w:line="360" w:lineRule="auto"/>
-        <w:jc w:val="both"/>
-        <w:rPr>
-          <w:rFonts w:ascii="Verdana" w:hAnsi="Verdana" w:cs="Times New Roman"/>
-          <w:sz w:val="20"/>
-          <w:szCs w:val="20"/>
-          <w:lang w:eastAsia="en-US"/>
-        </w:rPr>
-      </w:pPr>
-    </w:p>
-    <w:p>
-      <w:pPr>
-        <w:pStyle w:val="Default"/>
-        <w:spacing w:line="360" w:lineRule="auto"/>
-        <w:jc w:val="both"/>
-        <w:rPr>
-          <w:rFonts w:ascii="Verdana" w:hAnsi="Verdana" w:cs="Times New Roman"/>
-          <w:sz w:val="20"/>
-          <w:szCs w:val="20"/>
-          <w:lang w:eastAsia="en-US"/>
-        </w:rPr>
-      </w:pPr>
-    </w:p>
-    <w:p>
-      <w:pPr>
-        <w:pStyle w:val="Default"/>
-        <w:spacing w:line="360" w:lineRule="auto"/>
-        <w:jc w:val="both"/>
-        <w:rPr>
-          <w:rFonts w:ascii="Verdana" w:hAnsi="Verdana" w:cs="Times New Roman"/>
-          <w:sz w:val="20"/>
-          <w:szCs w:val="20"/>
-          <w:lang w:eastAsia="en-US"/>
-        </w:rPr>
-      </w:pPr>
-    </w:p>
-    <w:p>
-      <w:pPr>
         <w:pStyle w:val="Ttulo2"/>
         <w:spacing w:before="0" w:line="360" w:lineRule="auto"/>
         <w:rPr>
@@ -14379,77 +12690,6 @@
         </w:rPr>
         <w:t>ecursos humanos diretos;</w:t>
       </w:r>
-    </w:p>
-    <w:p>
-      <w:pPr>
-        <w:pStyle w:val="Subttulo"/>
-        <w:spacing w:line="276" w:lineRule="auto"/>
-        <w:rPr>
-          <w:rFonts w:ascii="Verdana" w:hAnsi="Verdana"/>
-          <w:color w:val="7F7F7F" w:themeColor="text1" w:themeTint="80"/>
-          <w:sz w:val="16"/>
-          <w:szCs w:val="16"/>
-        </w:rPr>
-      </w:pPr>
-      <w:r>
-        <w:rPr>
-          <w:rFonts w:ascii="Verdana" w:hAnsi="Verdana"/>
-          <w:color w:val="7F7F7F" w:themeColor="text1" w:themeTint="80"/>
-          <w:sz w:val="16"/>
-          <w:szCs w:val="16"/>
-        </w:rPr>
-        <w:t xml:space="preserve">(Descrever qual o tempo de dedicação em horas ou percentualmente do profissional, relacionado no item </w:t>
-      </w:r>
-      <w:r>
-        <w:rPr>
-          <w:rFonts w:ascii="Verdana" w:hAnsi="Verdana"/>
-          <w:color w:val="7F7F7F" w:themeColor="text1" w:themeTint="80"/>
-          <w:sz w:val="16"/>
-          <w:szCs w:val="16"/>
-        </w:rPr>
-        <w:t>9</w:t>
-      </w:r>
-      <w:r>
-        <w:rPr>
-          <w:rFonts w:ascii="Verdana" w:hAnsi="Verdana"/>
-          <w:color w:val="7F7F7F" w:themeColor="text1" w:themeTint="80"/>
-          <w:sz w:val="16"/>
-          <w:szCs w:val="16"/>
-        </w:rPr>
-        <w:t xml:space="preserve">, ao projeto. </w:t>
-      </w:r>
-      <w:r>
-        <w:rPr>
-          <w:rFonts w:ascii="Verdana" w:hAnsi="Verdana"/>
-          <w:color w:val="7F7F7F" w:themeColor="text1" w:themeTint="80"/>
-          <w:sz w:val="16"/>
-          <w:szCs w:val="16"/>
-        </w:rPr>
-        <w:t>Para profissionais que não sejam CLT será necessário apresentação de contrato da ICT com o profissional com descrição do nome Projeto, período de trabalho, valor e atividades a serem executadas)</w:t>
-      </w:r>
-    </w:p>
-    <w:p>
-      <w:pPr>
-        <w:pStyle w:val="Subttulo"/>
-        <w:spacing w:line="360" w:lineRule="auto"/>
-        <w:rPr>
-          <w:rFonts w:ascii="Verdana" w:hAnsi="Verdana"/>
-          <w:sz w:val="20"/>
-        </w:rPr>
-      </w:pPr>
-    </w:p>
-    <w:p>
-      <w:pPr>
-        <w:pStyle w:val="Default"/>
-        <w:spacing w:line="360" w:lineRule="auto"/>
-        <w:rPr>
-          <w:rFonts w:ascii="Verdana" w:hAnsi="Verdana" w:cs="Times New Roman"/>
-          <w:i/>
-          <w:sz w:val="20"/>
-          <w:szCs w:val="20"/>
-          <w:lang w:eastAsia="en-US"/>
-        </w:rPr>
-      </w:pPr>
     </w:p>
     <w:tbl>
       <w:tblPr>
@@ -15528,16 +13768,6 @@
     </w:tbl>
     <w:p>
       <w:pPr>
-        <w:spacing w:line="360" w:lineRule="auto"/>
-        <w:rPr>
-          <w:rFonts w:ascii="Verdana" w:hAnsi="Verdana"/>
-          <w:sz w:val="20"/>
-          <w:szCs w:val="20"/>
-        </w:rPr>
-      </w:pPr>
-    </w:p>
-    <w:p>
-      <w:pPr>
         <w:pStyle w:val="Default"/>
         <w:spacing w:line="360" w:lineRule="auto"/>
         <w:rPr>
@@ -15548,17 +13778,6 @@
           <w:lang w:eastAsia="en-US"/>
         </w:rPr>
       </w:pPr>
-      <w:r>
-        <w:rPr>
-          <w:rFonts w:ascii="Verdana" w:hAnsi="Verdana" w:cs="Times New Roman"/>
-          <w:i/>
-          <w:sz w:val="20"/>
-          <w:szCs w:val="20"/>
-          <w:lang w:eastAsia="en-US"/>
-        </w:rPr>
-        <w:lastRenderedPageBreak/>
-        <w:t xml:space="preserve"> </w:t>
-      </w:r>
     </w:p>
     <w:p>
       <w:pPr>
@@ -15602,86 +13821,6 @@
         </w:rPr>
         <w:t>ecursos humanos indiretos;</w:t>
       </w:r>
-    </w:p>
-    <w:p>
-      <w:pPr>
-        <w:pStyle w:val="Subttulo"/>
-        <w:spacing w:line="276" w:lineRule="auto"/>
-        <w:rPr>
-          <w:rFonts w:ascii="Verdana" w:hAnsi="Verdana"/>
-          <w:color w:val="7F7F7F" w:themeColor="text1" w:themeTint="80"/>
-          <w:sz w:val="16"/>
-          <w:szCs w:val="16"/>
-        </w:rPr>
-      </w:pPr>
-      <w:r>
-        <w:rPr>
-          <w:rFonts w:ascii="Verdana" w:hAnsi="Verdana"/>
-          <w:color w:val="7F7F7F" w:themeColor="text1" w:themeTint="80"/>
-          <w:sz w:val="16"/>
-          <w:szCs w:val="16"/>
-        </w:rPr>
-        <w:t xml:space="preserve">(Descrever qual o tempo de dedicação em horas ou percentualmente do profissional, relacionado no item </w:t>
-      </w:r>
-      <w:r>
-        <w:rPr>
-          <w:rFonts w:ascii="Verdana" w:hAnsi="Verdana"/>
-          <w:color w:val="7F7F7F" w:themeColor="text1" w:themeTint="80"/>
-          <w:sz w:val="16"/>
-          <w:szCs w:val="16"/>
-        </w:rPr>
-        <w:t>9</w:t>
-      </w:r>
-      <w:r>
-        <w:rPr>
-          <w:rFonts w:ascii="Verdana" w:hAnsi="Verdana"/>
-          <w:color w:val="7F7F7F" w:themeColor="text1" w:themeTint="80"/>
-          <w:sz w:val="16"/>
-          <w:szCs w:val="16"/>
-        </w:rPr>
-        <w:t xml:space="preserve">, ao </w:t>
-      </w:r>
-      <w:proofErr w:type="spellStart"/>
-      <w:proofErr w:type="gramStart"/>
-      <w:r>
-        <w:rPr>
-          <w:rFonts w:ascii="Verdana" w:hAnsi="Verdana"/>
-          <w:color w:val="7F7F7F" w:themeColor="text1" w:themeTint="80"/>
-          <w:sz w:val="16"/>
-          <w:szCs w:val="16"/>
-        </w:rPr>
-        <w:t>projeto.</w:t>
-      </w:r>
-      <w:r>
-        <w:rPr>
-          <w:rFonts w:ascii="Verdana" w:hAnsi="Verdana"/>
-          <w:color w:val="7F7F7F" w:themeColor="text1" w:themeTint="80"/>
-          <w:sz w:val="16"/>
-          <w:szCs w:val="16"/>
-        </w:rPr>
-        <w:t>Atenção</w:t>
-      </w:r>
-      <w:proofErr w:type="spellEnd"/>
-      <w:proofErr w:type="gramEnd"/>
-      <w:r>
-        <w:rPr>
-          <w:rFonts w:ascii="Verdana" w:hAnsi="Verdana"/>
-          <w:color w:val="7F7F7F" w:themeColor="text1" w:themeTint="80"/>
-          <w:sz w:val="16"/>
-          <w:szCs w:val="16"/>
-        </w:rPr>
-        <w:t xml:space="preserve"> para sobreposição de atividades e função no projeto, pois não é permitido) </w:t>
-      </w:r>
-    </w:p>
-    <w:p>
-      <w:pPr>
-        <w:pStyle w:val="Subttulo"/>
-        <w:spacing w:line="360" w:lineRule="auto"/>
-        <w:rPr>
-          <w:rFonts w:ascii="Verdana" w:hAnsi="Verdana"/>
-          <w:sz w:val="20"/>
-        </w:rPr>
-      </w:pPr>
     </w:p>
     <w:p>
       <w:pPr>
@@ -16694,91 +14833,6 @@
         </w:rPr>
         <w:t>erviços técnicos de terceiros; e</w:t>
       </w:r>
-    </w:p>
-    <w:p>
-      <w:pPr>
-        <w:pStyle w:val="Subttulo"/>
-        <w:spacing w:line="276" w:lineRule="auto"/>
-        <w:rPr>
-          <w:rFonts w:ascii="Verdana" w:hAnsi="Verdana"/>
-          <w:color w:val="7F7F7F" w:themeColor="text1" w:themeTint="80"/>
-          <w:sz w:val="16"/>
-          <w:szCs w:val="16"/>
-        </w:rPr>
-      </w:pPr>
-      <w:r>
-        <w:rPr>
-          <w:rFonts w:ascii="Verdana" w:hAnsi="Verdana"/>
-          <w:color w:val="7F7F7F" w:themeColor="text1" w:themeTint="80"/>
-          <w:sz w:val="16"/>
-          <w:szCs w:val="16"/>
-        </w:rPr>
-        <w:t xml:space="preserve">(Caso haja contratação de terceiros, informar qual, que atividade desenvolverá, justificar o </w:t>
-      </w:r>
-      <w:r>
-        <w:rPr>
-          <w:rFonts w:ascii="Verdana" w:hAnsi="Verdana"/>
-          <w:color w:val="7F7F7F" w:themeColor="text1" w:themeTint="80"/>
-          <w:sz w:val="16"/>
-          <w:szCs w:val="16"/>
-        </w:rPr>
-        <w:t>porquê</w:t>
-      </w:r>
-      <w:r>
-        <w:rPr>
-          <w:rFonts w:ascii="Verdana" w:hAnsi="Verdana"/>
-          <w:color w:val="7F7F7F" w:themeColor="text1" w:themeTint="80"/>
-          <w:sz w:val="16"/>
-          <w:szCs w:val="16"/>
-        </w:rPr>
-        <w:t xml:space="preserve"> da escolha deste terceiro e por fim apresentar qualificações técnicas deste.</w:t>
-      </w:r>
-      <w:r>
-        <w:rPr>
-          <w:rFonts w:ascii="Verdana" w:hAnsi="Verdana"/>
-          <w:color w:val="7F7F7F" w:themeColor="text1" w:themeTint="80"/>
-          <w:sz w:val="16"/>
-          <w:szCs w:val="16"/>
-        </w:rPr>
-        <w:t xml:space="preserve"> Orientação FOXCONN:</w:t>
-      </w:r>
-      <w:r>
-        <w:rPr>
-          <w:rFonts w:ascii="Verdana" w:hAnsi="Verdana"/>
-          <w:color w:val="7F7F7F" w:themeColor="text1" w:themeTint="80"/>
-          <w:sz w:val="16"/>
-          <w:szCs w:val="16"/>
-        </w:rPr>
-        <w:t xml:space="preserve"> O serviço técnico de terceiro deverá ser realizado por empresa localizada na Amazônia Ocidental</w:t>
-      </w:r>
-      <w:r>
-        <w:rPr>
-          <w:rFonts w:ascii="Verdana" w:hAnsi="Verdana"/>
-          <w:color w:val="7F7F7F" w:themeColor="text1" w:themeTint="80"/>
-          <w:sz w:val="16"/>
-          <w:szCs w:val="16"/>
-        </w:rPr>
-        <w:t>, em caso de impossibilidade, explicação e evidências são necessárias</w:t>
-      </w:r>
-      <w:r>
-        <w:rPr>
-          <w:rFonts w:ascii="Verdana" w:hAnsi="Verdana"/>
-          <w:color w:val="7F7F7F" w:themeColor="text1" w:themeTint="80"/>
-          <w:sz w:val="16"/>
-          <w:szCs w:val="16"/>
-        </w:rPr>
-        <w:t>)</w:t>
-      </w:r>
-    </w:p>
-    <w:p>
-      <w:pPr>
-        <w:pStyle w:val="Subttulo"/>
-        <w:spacing w:line="360" w:lineRule="auto"/>
-        <w:rPr>
-          <w:rFonts w:ascii="Verdana" w:hAnsi="Verdana"/>
-          <w:sz w:val="20"/>
-        </w:rPr>
-      </w:pPr>
     </w:p>
     <w:p>
       <w:pPr>
@@ -17553,27 +15607,6 @@
         </w:rPr>
         <w:lastRenderedPageBreak/>
         <w:t>V - Materiais de consumo;</w:t>
-      </w:r>
-    </w:p>
-    <w:p>
-      <w:pPr>
-        <w:pStyle w:val="Subttulo"/>
-        <w:spacing w:line="276" w:lineRule="auto"/>
-        <w:rPr>
-          <w:rFonts w:ascii="Verdana" w:hAnsi="Verdana"/>
-          <w:color w:val="7F7F7F" w:themeColor="text1" w:themeTint="80"/>
-          <w:sz w:val="16"/>
-          <w:szCs w:val="16"/>
-        </w:rPr>
-      </w:pPr>
-      <w:r>
-        <w:rPr>
-          <w:rFonts w:ascii="Verdana" w:hAnsi="Verdana"/>
-          <w:color w:val="7F7F7F" w:themeColor="text1" w:themeTint="80"/>
-          <w:sz w:val="16"/>
-          <w:szCs w:val="16"/>
-        </w:rPr>
-        <w:t>(Descrever quais materiais de consumo serão adquiridos e justificar a necessidade de uso no projeto.)</w:t>
       </w:r>
     </w:p>
     <w:p>
@@ -18705,76 +16738,6 @@
     </w:p>
     <w:p>
       <w:pPr>
-        <w:spacing w:line="360" w:lineRule="auto"/>
-        <w:rPr>
-          <w:rFonts w:ascii="Verdana" w:hAnsi="Verdana"/>
-          <w:sz w:val="20"/>
-          <w:szCs w:val="20"/>
-        </w:rPr>
-      </w:pPr>
-    </w:p>
-    <w:p>
-      <w:pPr>
-        <w:spacing w:line="360" w:lineRule="auto"/>
-        <w:rPr>
-          <w:rFonts w:ascii="Verdana" w:hAnsi="Verdana"/>
-          <w:sz w:val="20"/>
-          <w:szCs w:val="20"/>
-        </w:rPr>
-      </w:pPr>
-    </w:p>
-    <w:p>
-      <w:pPr>
-        <w:spacing w:line="360" w:lineRule="auto"/>
-        <w:rPr>
-          <w:rFonts w:ascii="Verdana" w:hAnsi="Verdana"/>
-          <w:sz w:val="20"/>
-          <w:szCs w:val="20"/>
-        </w:rPr>
-      </w:pPr>
-    </w:p>
-    <w:p>
-      <w:pPr>
-        <w:spacing w:line="360" w:lineRule="auto"/>
-        <w:rPr>
-          <w:rFonts w:ascii="Verdana" w:hAnsi="Verdana"/>
-          <w:sz w:val="20"/>
-          <w:szCs w:val="20"/>
-        </w:rPr>
-      </w:pPr>
-    </w:p>
-    <w:p>
-      <w:pPr>
-        <w:spacing w:line="360" w:lineRule="auto"/>
-        <w:rPr>
-          <w:rFonts w:ascii="Verdana" w:hAnsi="Verdana"/>
-          <w:sz w:val="20"/>
-          <w:szCs w:val="20"/>
-        </w:rPr>
-      </w:pPr>
-    </w:p>
-    <w:p>
-      <w:pPr>
-        <w:spacing w:line="360" w:lineRule="auto"/>
-        <w:rPr>
-          <w:rFonts w:ascii="Verdana" w:hAnsi="Verdana"/>
-          <w:sz w:val="20"/>
-          <w:szCs w:val="20"/>
-        </w:rPr>
-      </w:pPr>
-    </w:p>
-    <w:p>
-      <w:pPr>
-        <w:spacing w:line="360" w:lineRule="auto"/>
-        <w:rPr>
-          <w:rFonts w:ascii="Verdana" w:hAnsi="Verdana"/>
-          <w:sz w:val="20"/>
-          <w:szCs w:val="20"/>
-        </w:rPr>
-      </w:pPr>
-    </w:p>
-    <w:p>
-      <w:pPr>
         <w:pStyle w:val="Ttulo2"/>
         <w:spacing w:before="0" w:line="360" w:lineRule="auto"/>
         <w:rPr>
@@ -19671,27 +17634,6 @@
     </w:p>
     <w:p>
       <w:pPr>
-        <w:pStyle w:val="Subttulo"/>
-        <w:spacing w:line="360" w:lineRule="auto"/>
-        <w:rPr>
-          <w:rFonts w:ascii="Verdana" w:hAnsi="Verdana"/>
-          <w:color w:val="7F7F7F" w:themeColor="text1" w:themeTint="80"/>
-          <w:sz w:val="16"/>
-          <w:szCs w:val="16"/>
-        </w:rPr>
-      </w:pPr>
-      <w:r>
-        <w:rPr>
-          <w:rFonts w:ascii="Verdana" w:hAnsi="Verdana"/>
-          <w:color w:val="7F7F7F" w:themeColor="text1" w:themeTint="80"/>
-          <w:sz w:val="16"/>
-          <w:szCs w:val="16"/>
-        </w:rPr>
-        <w:t>(Descrever quais livros e/ou periódicos serão adquiridos e justificar a necessidade de uso no projeto.)</w:t>
-      </w:r>
-    </w:p>
-    <w:p>
-      <w:pPr>
         <w:spacing w:line="360" w:lineRule="auto"/>
         <w:rPr>
           <w:rFonts w:ascii="Verdana" w:hAnsi="Verdana"/>
@@ -19753,7 +17695,6 @@
                 <w:sz w:val="16"/>
                 <w:szCs w:val="16"/>
               </w:rPr>
-              <w:lastRenderedPageBreak/>
               <w:t>Descrição</w:t>
             </w:r>
           </w:p>
@@ -20510,64 +18451,8 @@
           <w:szCs w:val="20"/>
           <w:lang w:eastAsia="pt-BR"/>
         </w:rPr>
+        <w:lastRenderedPageBreak/>
         <w:t>Viagens;</w:t>
-      </w:r>
-    </w:p>
-    <w:p>
-      <w:pPr>
-        <w:pStyle w:val="Subttulo"/>
-        <w:spacing w:line="360" w:lineRule="auto"/>
-        <w:rPr>
-          <w:rFonts w:ascii="Verdana" w:hAnsi="Verdana"/>
-          <w:color w:val="7F7F7F" w:themeColor="text1" w:themeTint="80"/>
-          <w:sz w:val="16"/>
-          <w:szCs w:val="16"/>
-        </w:rPr>
-      </w:pPr>
-      <w:r>
-        <w:rPr>
-          <w:rFonts w:ascii="Verdana" w:hAnsi="Verdana"/>
-          <w:color w:val="7F7F7F" w:themeColor="text1" w:themeTint="80"/>
-          <w:sz w:val="16"/>
-          <w:szCs w:val="16"/>
-        </w:rPr>
-        <w:t xml:space="preserve">(Detalhar quais viagens, os participantes e qual </w:t>
-      </w:r>
-      <w:r>
-        <w:rPr>
-          <w:rFonts w:ascii="Verdana" w:hAnsi="Verdana"/>
-          <w:color w:val="7F7F7F" w:themeColor="text1" w:themeTint="80"/>
-          <w:sz w:val="16"/>
-          <w:szCs w:val="16"/>
-        </w:rPr>
-        <w:t>os motivos</w:t>
-      </w:r>
-      <w:r>
-        <w:rPr>
-          <w:rFonts w:ascii="Verdana" w:hAnsi="Verdana"/>
-          <w:color w:val="7F7F7F" w:themeColor="text1" w:themeTint="80"/>
-          <w:sz w:val="16"/>
-          <w:szCs w:val="16"/>
-        </w:rPr>
-        <w:t xml:space="preserve"> destas.</w:t>
-      </w:r>
-      <w:r>
-        <w:rPr>
-          <w:rFonts w:ascii="Verdana" w:hAnsi="Verdana"/>
-          <w:color w:val="7F7F7F" w:themeColor="text1" w:themeTint="80"/>
-          <w:sz w:val="16"/>
-          <w:szCs w:val="16"/>
-        </w:rPr>
-        <w:t xml:space="preserve"> Orientação FOXCONN: </w:t>
-      </w:r>
-      <w:r>
-        <w:rPr>
-          <w:rFonts w:ascii="Verdana" w:hAnsi="Verdana"/>
-          <w:color w:val="7F7F7F" w:themeColor="text1" w:themeTint="80"/>
-          <w:sz w:val="16"/>
-          <w:szCs w:val="16"/>
-        </w:rPr>
-        <w:t>Campo “Descrição” deve ter o resumo para fácil identificação do que que motivou a viagem; Campo “Justificativa” deve trazer detalhamento da necessidade da viagem (não apenas “Reunião para Alinhamento”, por exemplo).</w:t>
       </w:r>
     </w:p>
     <w:p>
@@ -21390,186 +19275,6 @@
           <w:lang w:eastAsia="pt-BR"/>
         </w:rPr>
         <w:t>Treinamento;</w:t>
-      </w:r>
-    </w:p>
-    <w:p>
-      <w:pPr>
-        <w:pStyle w:val="Subttulo"/>
-        <w:spacing w:line="276" w:lineRule="auto"/>
-        <w:rPr>
-          <w:rFonts w:ascii="Verdana" w:hAnsi="Verdana"/>
-          <w:color w:val="7F7F7F" w:themeColor="text1" w:themeTint="80"/>
-          <w:sz w:val="16"/>
-          <w:szCs w:val="16"/>
-        </w:rPr>
-      </w:pPr>
-      <w:r>
-        <w:rPr>
-          <w:rFonts w:ascii="Verdana" w:hAnsi="Verdana"/>
-          <w:color w:val="7F7F7F" w:themeColor="text1" w:themeTint="80"/>
-          <w:sz w:val="16"/>
-          <w:szCs w:val="16"/>
-        </w:rPr>
-        <w:t xml:space="preserve">(Caso haja treinamentos aos profissionais participantes do projeto, informar qual, informar </w:t>
-      </w:r>
-      <w:r>
-        <w:rPr>
-          <w:rFonts w:ascii="Verdana" w:hAnsi="Verdana"/>
-          <w:color w:val="7F7F7F" w:themeColor="text1" w:themeTint="80"/>
-          <w:sz w:val="16"/>
-          <w:szCs w:val="16"/>
-        </w:rPr>
-        <w:t>quem</w:t>
-      </w:r>
-      <w:r>
-        <w:rPr>
-          <w:rFonts w:ascii="Verdana" w:hAnsi="Verdana"/>
-          <w:color w:val="7F7F7F" w:themeColor="text1" w:themeTint="80"/>
-          <w:sz w:val="16"/>
-          <w:szCs w:val="16"/>
-        </w:rPr>
-        <w:t xml:space="preserve"> serão os </w:t>
-      </w:r>
-      <w:r>
-        <w:rPr>
-          <w:rFonts w:ascii="Verdana" w:hAnsi="Verdana"/>
-          <w:color w:val="7F7F7F" w:themeColor="text1" w:themeTint="80"/>
-          <w:sz w:val="16"/>
-          <w:szCs w:val="16"/>
-        </w:rPr>
-        <w:t>treinados, justificar</w:t>
-      </w:r>
-      <w:r>
-        <w:rPr>
-          <w:rFonts w:ascii="Verdana" w:hAnsi="Verdana"/>
-          <w:color w:val="7F7F7F" w:themeColor="text1" w:themeTint="80"/>
-          <w:sz w:val="16"/>
-          <w:szCs w:val="16"/>
-        </w:rPr>
-        <w:t xml:space="preserve"> o </w:t>
-      </w:r>
-      <w:r>
-        <w:rPr>
-          <w:rFonts w:ascii="Verdana" w:hAnsi="Verdana"/>
-          <w:color w:val="7F7F7F" w:themeColor="text1" w:themeTint="80"/>
-          <w:sz w:val="16"/>
-          <w:szCs w:val="16"/>
-        </w:rPr>
-        <w:t>porquê</w:t>
-      </w:r>
-      <w:r>
-        <w:rPr>
-          <w:rFonts w:ascii="Verdana" w:hAnsi="Verdana"/>
-          <w:color w:val="7F7F7F" w:themeColor="text1" w:themeTint="80"/>
-          <w:sz w:val="16"/>
-          <w:szCs w:val="16"/>
-        </w:rPr>
-        <w:t xml:space="preserve"> do treinamento, apresentar ementa do treinamento, e por fim apresentar qualificações técnicas da empresa que realizará o treinamento.</w:t>
-      </w:r>
-      <w:r>
-        <w:rPr>
-          <w:rFonts w:ascii="Verdana" w:hAnsi="Verdana"/>
-          <w:color w:val="7F7F7F" w:themeColor="text1" w:themeTint="80"/>
-          <w:sz w:val="16"/>
-          <w:szCs w:val="16"/>
-        </w:rPr>
-        <w:t xml:space="preserve"> </w:t>
-      </w:r>
-      <w:r>
-        <w:rPr>
-          <w:rFonts w:ascii="Verdana" w:hAnsi="Verdana"/>
-          <w:color w:val="7F7F7F" w:themeColor="text1" w:themeTint="80"/>
-          <w:sz w:val="16"/>
-          <w:szCs w:val="16"/>
-        </w:rPr>
-        <w:t xml:space="preserve">Não é permitido Treinamento para RH indireto. </w:t>
-      </w:r>
-    </w:p>
-    <w:p>
-      <w:pPr>
-        <w:pStyle w:val="Subttulo"/>
-        <w:spacing w:line="276" w:lineRule="auto"/>
-        <w:rPr>
-          <w:rFonts w:ascii="Verdana" w:hAnsi="Verdana"/>
-          <w:color w:val="7F7F7F" w:themeColor="text1" w:themeTint="80"/>
-          <w:sz w:val="16"/>
-          <w:szCs w:val="16"/>
-        </w:rPr>
-      </w:pPr>
-      <w:r>
-        <w:rPr>
-          <w:rFonts w:ascii="Verdana" w:hAnsi="Verdana"/>
-          <w:color w:val="7F7F7F" w:themeColor="text1" w:themeTint="80"/>
-          <w:sz w:val="16"/>
-          <w:szCs w:val="16"/>
-        </w:rPr>
-        <w:t>Nota: Após a execução do treinamento, deverá ser provido a empresa cópia dos certificados</w:t>
-      </w:r>
-      <w:r>
-        <w:rPr>
-          <w:rFonts w:ascii="Verdana" w:hAnsi="Verdana"/>
-          <w:color w:val="7F7F7F" w:themeColor="text1" w:themeTint="80"/>
-          <w:sz w:val="16"/>
-          <w:szCs w:val="16"/>
-        </w:rPr>
-        <w:t>)</w:t>
-      </w:r>
-    </w:p>
-    <w:p>
-      <w:pPr>
-        <w:pStyle w:val="Subttulo"/>
-        <w:spacing w:line="276" w:lineRule="auto"/>
-        <w:rPr>
-          <w:rFonts w:ascii="Verdana" w:hAnsi="Verdana"/>
-          <w:color w:val="0070C0"/>
-          <w:sz w:val="16"/>
-          <w:szCs w:val="16"/>
-        </w:rPr>
-      </w:pPr>
-      <w:r>
-        <w:rPr>
-          <w:rFonts w:ascii="Verdana" w:hAnsi="Verdana"/>
-          <w:color w:val="0070C0"/>
-          <w:sz w:val="16"/>
-          <w:szCs w:val="16"/>
-        </w:rPr>
-        <w:t xml:space="preserve">Serviço Técnico de Terceiros e Treinamentos </w:t>
-      </w:r>
-      <w:r>
-        <w:rPr>
-          <w:rFonts w:ascii="Verdana" w:hAnsi="Verdana"/>
-          <w:color w:val="0070C0"/>
-          <w:sz w:val="16"/>
-          <w:szCs w:val="16"/>
-        </w:rPr>
-        <w:t>–</w:t>
-      </w:r>
-      <w:r>
-        <w:rPr>
-          <w:rFonts w:ascii="Verdana" w:hAnsi="Verdana"/>
-          <w:color w:val="0070C0"/>
-          <w:sz w:val="16"/>
-          <w:szCs w:val="16"/>
-        </w:rPr>
-        <w:t>precisarão ter Contrato específico para o projeto</w:t>
-      </w:r>
-      <w:r>
-        <w:rPr>
-          <w:rFonts w:ascii="Verdana" w:hAnsi="Verdana"/>
-          <w:color w:val="0070C0"/>
-          <w:sz w:val="16"/>
-          <w:szCs w:val="16"/>
-        </w:rPr>
-        <w:t xml:space="preserve"> – com ementa - </w:t>
-      </w:r>
-      <w:r>
-        <w:rPr>
-          <w:rFonts w:ascii="Verdana" w:hAnsi="Verdana"/>
-          <w:color w:val="0070C0"/>
-          <w:sz w:val="16"/>
-          <w:szCs w:val="16"/>
-        </w:rPr>
-        <w:t xml:space="preserve">o qual deverá ser provido a empresa na prestação de contas. </w:t>
       </w:r>
     </w:p>
     <w:p>
@@ -23729,28 +21434,6 @@
           <w:szCs w:val="20"/>
         </w:rPr>
       </w:pPr>
-    </w:p>
-    <w:p>
-      <w:pPr>
-        <w:pStyle w:val="Ttulo2"/>
-        <w:spacing w:before="0" w:line="360" w:lineRule="auto"/>
-        <w:rPr>
-          <w:rFonts w:ascii="Verdana" w:hAnsi="Verdana"/>
-          <w:sz w:val="20"/>
-          <w:szCs w:val="20"/>
-        </w:rPr>
-      </w:pPr>
-    </w:p>
-    <w:p>
-      <w:pPr>
-        <w:pStyle w:val="Ttulo2"/>
-        <w:spacing w:before="0" w:line="360" w:lineRule="auto"/>
-        <w:rPr>
-          <w:rFonts w:ascii="Verdana" w:hAnsi="Verdana"/>
-          <w:sz w:val="20"/>
-          <w:szCs w:val="20"/>
-        </w:rPr>
-      </w:pPr>
       <w:r>
         <w:rPr>
           <w:rFonts w:ascii="Verdana" w:hAnsi="Verdana"/>
@@ -23794,16 +21477,6 @@
     </w:p>
     <w:p>
       <w:pPr>
-        <w:spacing w:line="360" w:lineRule="auto"/>
-        <w:rPr>
-          <w:rFonts w:ascii="Verdana" w:hAnsi="Verdana"/>
-          <w:sz w:val="20"/>
-          <w:szCs w:val="20"/>
-        </w:rPr>
-      </w:pPr>
-    </w:p>
-    <w:p>
-      <w:pPr>
         <w:pStyle w:val="Ttulo1"/>
         <w:spacing w:before="0" w:line="360" w:lineRule="auto"/>
         <w:rPr>
@@ -23819,36 +21492,6 @@
           <w:szCs w:val="20"/>
         </w:rPr>
         <w:t>INFORMAÇÕES COMPLEMENTARES</w:t>
-      </w:r>
-    </w:p>
-    <w:p>
-      <w:pPr>
-        <w:pStyle w:val="Subttulo"/>
-        <w:spacing w:line="360" w:lineRule="auto"/>
-        <w:rPr>
-          <w:bCs/>
-          <w:color w:val="7F7F7F" w:themeColor="text1" w:themeTint="80"/>
-          <w:sz w:val="16"/>
-          <w:szCs w:val="16"/>
-        </w:rPr>
-      </w:pPr>
-      <w:r>
-        <w:rPr>
-          <w:rFonts w:ascii="Verdana" w:hAnsi="Verdana"/>
-          <w:color w:val="7F7F7F" w:themeColor="text1" w:themeTint="80"/>
-          <w:sz w:val="16"/>
-          <w:szCs w:val="16"/>
-        </w:rPr>
-        <w:t>(Informações adicionais que auxiliem na compreensão do projeto ou qualquer outra coisa que a empresa deseje comentar</w:t>
-      </w:r>
-      <w:r>
-        <w:rPr>
-          <w:bCs/>
-          <w:color w:val="7F7F7F" w:themeColor="text1" w:themeTint="80"/>
-          <w:sz w:val="16"/>
-          <w:szCs w:val="16"/>
-        </w:rPr>
-        <w:t xml:space="preserve">) </w:t>
       </w:r>
     </w:p>
     <w:p>
@@ -23896,72 +21539,6 @@
         </w:rPr>
         <w:lastRenderedPageBreak/>
         <w:t>CRONOGRAMA DE EXECUÇÃO</w:t>
-      </w:r>
-    </w:p>
-    <w:p>
-      <w:pPr>
-        <w:pStyle w:val="Subttulo"/>
-        <w:spacing w:line="360" w:lineRule="auto"/>
-        <w:rPr>
-          <w:bCs/>
-          <w:color w:val="7F7F7F" w:themeColor="text1" w:themeTint="80"/>
-          <w:sz w:val="16"/>
-          <w:szCs w:val="16"/>
-        </w:rPr>
-      </w:pPr>
-      <w:r>
-        <w:rPr>
-          <w:rFonts w:ascii="Verdana" w:hAnsi="Verdana"/>
-          <w:color w:val="7F7F7F" w:themeColor="text1" w:themeTint="80"/>
-          <w:sz w:val="16"/>
-          <w:szCs w:val="16"/>
-        </w:rPr>
-        <w:t xml:space="preserve"> </w:t>
-      </w:r>
-      <w:r>
-        <w:rPr>
-          <w:rFonts w:ascii="Verdana" w:hAnsi="Verdana"/>
-          <w:color w:val="7F7F7F" w:themeColor="text1" w:themeTint="80"/>
-          <w:sz w:val="16"/>
-          <w:szCs w:val="16"/>
-        </w:rPr>
-        <w:t>(</w:t>
-      </w:r>
-      <w:r>
-        <w:rPr>
-          <w:rFonts w:ascii="Verdana" w:hAnsi="Verdana"/>
-          <w:color w:val="7F7F7F" w:themeColor="text1" w:themeTint="80"/>
-          <w:sz w:val="16"/>
-          <w:szCs w:val="16"/>
-        </w:rPr>
-        <w:t>Neste item deve-se informar, de acordo com os dispêndios relacionados no item 1</w:t>
-      </w:r>
-      <w:r>
-        <w:rPr>
-          <w:rFonts w:ascii="Verdana" w:hAnsi="Verdana"/>
-          <w:color w:val="7F7F7F" w:themeColor="text1" w:themeTint="80"/>
-          <w:sz w:val="16"/>
-          <w:szCs w:val="16"/>
-        </w:rPr>
-        <w:t>8</w:t>
-      </w:r>
-      <w:r>
-        <w:rPr>
-          <w:rFonts w:ascii="Verdana" w:hAnsi="Verdana"/>
-          <w:color w:val="7F7F7F" w:themeColor="text1" w:themeTint="80"/>
-          <w:sz w:val="16"/>
-          <w:szCs w:val="16"/>
-        </w:rPr>
-        <w:t>, os valores mensais de execução de cada um deles.</w:t>
-      </w:r>
-      <w:r>
-        <w:rPr>
-          <w:bCs/>
-          <w:color w:val="7F7F7F" w:themeColor="text1" w:themeTint="80"/>
-          <w:sz w:val="16"/>
-          <w:szCs w:val="16"/>
-        </w:rPr>
-        <w:t xml:space="preserve">) </w:t>
       </w:r>
     </w:p>
     <w:p>
@@ -31957,7 +29534,6 @@
                 <w:szCs w:val="14"/>
                 <w:lang w:eastAsia="pt-BR"/>
               </w:rPr>
-              <w:lastRenderedPageBreak/>
               <w:t>Viagens</w:t>
             </w:r>
           </w:p>
@@ -32711,6 +30287,7 @@
                 <w:szCs w:val="14"/>
                 <w:lang w:eastAsia="pt-BR"/>
               </w:rPr>
+              <w:lastRenderedPageBreak/>
               <w:t>ISS</w:t>
             </w:r>
           </w:p>
@@ -40947,10 +38524,27 @@
 </file>
 
 <file path=customXml/item1.xml><?xml version="1.0" encoding="utf-8"?>
-<b:Sources xmlns:b="http://schemas.openxmlformats.org/officeDocument/2006/bibliography" xmlns="http://schemas.openxmlformats.org/officeDocument/2006/bibliography" SelectedStyle="\APASixthEditionOfficeOnline.xsl" StyleName="APA" Version="6"/>
+<p:properties xmlns:p="http://schemas.microsoft.com/office/2006/metadata/properties" xmlns:xsi="http://www.w3.org/2001/XMLSchema-instance" xmlns:pc="http://schemas.microsoft.com/office/infopath/2007/PartnerControls">
+  <documentManagement>
+    <lcf76f155ced4ddcb4097134ff3c332f xmlns="4c7855d0-dfaf-4617-befd-a25c49efc7ab">
+      <Terms xmlns="http://schemas.microsoft.com/office/infopath/2007/PartnerControls"/>
+    </lcf76f155ced4ddcb4097134ff3c332f>
+    <TaxCatchAll xmlns="e89f24ab-bf4d-4ece-b63d-9e5124d81f13" xsi:nil="true"/>
+    <Status xmlns="4c7855d0-dfaf-4617-befd-a25c49efc7ab" xsi:nil="true"/>
+  </documentManagement>
+</p:properties>
 </file>
 
 <file path=customXml/item2.xml><?xml version="1.0" encoding="utf-8"?>
+<?mso-contentType ?>
+<FormTemplates xmlns="http://schemas.microsoft.com/sharepoint/v3/contenttype/forms">
+  <Display>DocumentLibraryForm</Display>
+  <Edit>DocumentLibraryForm</Edit>
+  <New>DocumentLibraryForm</New>
+</FormTemplates>
+</file>
+
+<file path=customXml/item3.xml><?xml version="1.0" encoding="utf-8"?>
 <ct:contentTypeSchema xmlns:ct="http://schemas.microsoft.com/office/2006/metadata/contentType" xmlns:ma="http://schemas.microsoft.com/office/2006/metadata/properties/metaAttributes" ct:_="" ma:_="" ma:contentTypeName="Documento" ma:contentTypeID="0x010100CA33FAE5DB75EB4488C68C1B84878B4B" ma:contentTypeVersion="17" ma:contentTypeDescription="Crie um novo documento." ma:contentTypeScope="" ma:versionID="ac7f0fc19c5a6a1cb789192395d29252">
   <xsd:schema xmlns:xsd="http://www.w3.org/2001/XMLSchema" xmlns:xs="http://www.w3.org/2001/XMLSchema" xmlns:p="http://schemas.microsoft.com/office/2006/metadata/properties" xmlns:ns2="4c7855d0-dfaf-4617-befd-a25c49efc7ab" xmlns:ns3="e89f24ab-bf4d-4ece-b63d-9e5124d81f13" targetNamespace="http://schemas.microsoft.com/office/2006/metadata/properties" ma:root="true" ma:fieldsID="3507328860f8dfbd84122399f011024a" ns2:_="" ns3:_="">
     <xsd:import namespace="4c7855d0-dfaf-4617-befd-a25c49efc7ab"/>
@@ -41199,36 +38793,30 @@
 </ct:contentTypeSchema>
 </file>
 
-<file path=customXml/item3.xml><?xml version="1.0" encoding="utf-8"?>
-<?mso-contentType ?>
-<FormTemplates xmlns="http://schemas.microsoft.com/sharepoint/v3/contenttype/forms">
-  <Display>DocumentLibraryForm</Display>
-  <Edit>DocumentLibraryForm</Edit>
-  <New>DocumentLibraryForm</New>
-</FormTemplates>
-</file>
-
 <file path=customXml/item4.xml><?xml version="1.0" encoding="utf-8"?>
-<p:properties xmlns:p="http://schemas.microsoft.com/office/2006/metadata/properties" xmlns:xsi="http://www.w3.org/2001/XMLSchema-instance" xmlns:pc="http://schemas.microsoft.com/office/infopath/2007/PartnerControls">
-  <documentManagement>
-    <lcf76f155ced4ddcb4097134ff3c332f xmlns="4c7855d0-dfaf-4617-befd-a25c49efc7ab">
-      <Terms xmlns="http://schemas.microsoft.com/office/infopath/2007/PartnerControls"/>
-    </lcf76f155ced4ddcb4097134ff3c332f>
-    <TaxCatchAll xmlns="e89f24ab-bf4d-4ece-b63d-9e5124d81f13" xsi:nil="true"/>
-    <Status xmlns="4c7855d0-dfaf-4617-befd-a25c49efc7ab" xsi:nil="true"/>
-  </documentManagement>
-</p:properties>
+<b:Sources xmlns:b="http://schemas.openxmlformats.org/officeDocument/2006/bibliography" xmlns="http://schemas.openxmlformats.org/officeDocument/2006/bibliography" SelectedStyle="\APASixthEditionOfficeOnline.xsl" StyleName="APA" Version="6"/>
 </file>
 
 <file path=customXml/itemProps1.xml><?xml version="1.0" encoding="utf-8"?>
-<ds:datastoreItem xmlns:ds="http://schemas.openxmlformats.org/officeDocument/2006/customXml" ds:itemID="{5CF5CDFB-FE23-43AA-AFFE-26F1FB7C6155}">
+<ds:datastoreItem xmlns:ds="http://schemas.openxmlformats.org/officeDocument/2006/customXml" ds:itemID="{6C7D4346-3BCE-41D6-B6E9-534785EDEEBD}">
   <ds:schemaRefs>
-    <ds:schemaRef ds:uri="http://schemas.openxmlformats.org/officeDocument/2006/bibliography"/>
+    <ds:schemaRef ds:uri="http://schemas.microsoft.com/office/2006/metadata/properties"/>
+    <ds:schemaRef ds:uri="http://schemas.microsoft.com/office/infopath/2007/PartnerControls"/>
+    <ds:schemaRef ds:uri="4c7855d0-dfaf-4617-befd-a25c49efc7ab"/>
+    <ds:schemaRef ds:uri="e89f24ab-bf4d-4ece-b63d-9e5124d81f13"/>
   </ds:schemaRefs>
 </ds:datastoreItem>
 </file>
 
 <file path=customXml/itemProps2.xml><?xml version="1.0" encoding="utf-8"?>
+<ds:datastoreItem xmlns:ds="http://schemas.openxmlformats.org/officeDocument/2006/customXml" ds:itemID="{989212C3-1AA1-4ADD-BD44-842FF640B1F6}">
+  <ds:schemaRefs>
+    <ds:schemaRef ds:uri="http://schemas.microsoft.com/sharepoint/v3/contenttype/forms"/>
+  </ds:schemaRefs>
+</ds:datastoreItem>
+</file>
+
+<file path=customXml/itemProps3.xml><?xml version="1.0" encoding="utf-8"?>
 <ds:datastoreItem xmlns:ds="http://schemas.openxmlformats.org/officeDocument/2006/customXml" ds:itemID="{CB7E6919-A594-4A9A-88A5-7BE85C732AA1}">
   <ds:schemaRefs>
     <ds:schemaRef ds:uri="http://schemas.microsoft.com/office/2006/metadata/contentType"/>
@@ -41247,21 +38835,10 @@
 </ds:datastoreItem>
 </file>
 
-<file path=customXml/itemProps3.xml><?xml version="1.0" encoding="utf-8"?>
-<ds:datastoreItem xmlns:ds="http://schemas.openxmlformats.org/officeDocument/2006/customXml" ds:itemID="{989212C3-1AA1-4ADD-BD44-842FF640B1F6}">
+<file path=customXml/itemProps4.xml><?xml version="1.0" encoding="utf-8"?>
+<ds:datastoreItem xmlns:ds="http://schemas.openxmlformats.org/officeDocument/2006/customXml" ds:itemID="{5CF5CDFB-FE23-43AA-AFFE-26F1FB7C6155}">
   <ds:schemaRefs>
-    <ds:schemaRef ds:uri="http://schemas.microsoft.com/sharepoint/v3/contenttype/forms"/>
-  </ds:schemaRefs>
-</ds:datastoreItem>
-</file>
-
-<file path=customXml/itemProps4.xml><?xml version="1.0" encoding="utf-8"?>
-<ds:datastoreItem xmlns:ds="http://schemas.openxmlformats.org/officeDocument/2006/customXml" ds:itemID="{6C7D4346-3BCE-41D6-B6E9-534785EDEEBD}">
-  <ds:schemaRefs>
-    <ds:schemaRef ds:uri="http://schemas.microsoft.com/office/2006/metadata/properties"/>
-    <ds:schemaRef ds:uri="http://schemas.microsoft.com/office/infopath/2007/PartnerControls"/>
-    <ds:schemaRef ds:uri="4c7855d0-dfaf-4617-befd-a25c49efc7ab"/>
-    <ds:schemaRef ds:uri="e89f24ab-bf4d-4ece-b63d-9e5124d81f13"/>
+    <ds:schemaRef ds:uri="http://schemas.openxmlformats.org/officeDocument/2006/bibliography"/>
   </ds:schemaRefs>
 </ds:datastoreItem>
 </file>
</xml_diff>